<commit_message>
add Objectives and Structure
</commit_message>
<xml_diff>
--- a/Praca_dyplomowa.docx
+++ b/Praca_dyplomowa.docx
@@ -995,7 +995,7 @@
         </w:rPr>
       </w:pPr>
       <w:bookmarkStart w:id="0" w:name="_Toc152012140"/>
-      <w:bookmarkStart w:id="1" w:name="_Toc152403365"/>
+      <w:bookmarkStart w:id="1" w:name="_Toc152411287"/>
       <w:r>
         <w:rPr>
           <w:snapToGrid w:val="0"/>
@@ -1089,7 +1089,7 @@
         <w:pStyle w:val="Heading1"/>
       </w:pPr>
       <w:bookmarkStart w:id="2" w:name="_Toc152012141"/>
-      <w:bookmarkStart w:id="3" w:name="_Toc152403366"/>
+      <w:bookmarkStart w:id="3" w:name="_Toc152411288"/>
       <w:r>
         <w:t>Streszczenie pracy</w:t>
       </w:r>
@@ -1267,7 +1267,7 @@
         </w:rPr>
       </w:pPr>
       <w:bookmarkStart w:id="4" w:name="_Toc152012142"/>
-      <w:bookmarkStart w:id="5" w:name="_Toc152403367"/>
+      <w:bookmarkStart w:id="5" w:name="_Toc152411289"/>
       <w:r>
         <w:rPr>
           <w:snapToGrid w:val="0"/>
@@ -1442,7 +1442,7 @@
             </w:rPr>
             <w:fldChar w:fldCharType="separate"/>
           </w:r>
-          <w:hyperlink w:anchor="_Toc152403365" w:history="1">
+          <w:hyperlink w:anchor="_Toc152411287" w:history="1">
             <w:r>
               <w:rPr>
                 <w:rStyle w:val="Hyperlink"/>
@@ -1471,7 +1471,7 @@
                 <w:noProof/>
                 <w:webHidden/>
               </w:rPr>
-              <w:instrText xml:space="preserve"> PAGEREF _Toc152403365 \h </w:instrText>
+              <w:instrText xml:space="preserve"> PAGEREF _Toc152411287 \h </w:instrText>
             </w:r>
             <w:r>
               <w:rPr>
@@ -1522,7 +1522,7 @@
               <w14:ligatures w14:val="standardContextual"/>
             </w:rPr>
           </w:pPr>
-          <w:hyperlink w:anchor="_Toc152403366" w:history="1">
+          <w:hyperlink w:anchor="_Toc152411288" w:history="1">
             <w:r>
               <w:rPr>
                 <w:rStyle w:val="Hyperlink"/>
@@ -1549,7 +1549,7 @@
                 <w:noProof/>
                 <w:webHidden/>
               </w:rPr>
-              <w:instrText xml:space="preserve"> PAGEREF _Toc152403366 \h </w:instrText>
+              <w:instrText xml:space="preserve"> PAGEREF _Toc152411288 \h </w:instrText>
             </w:r>
             <w:r>
               <w:rPr>
@@ -1600,7 +1600,7 @@
               <w14:ligatures w14:val="standardContextual"/>
             </w:rPr>
           </w:pPr>
-          <w:hyperlink w:anchor="_Toc152403367" w:history="1">
+          <w:hyperlink w:anchor="_Toc152411289" w:history="1">
             <w:r>
               <w:rPr>
                 <w:rStyle w:val="Hyperlink"/>
@@ -1629,7 +1629,7 @@
                 <w:noProof/>
                 <w:webHidden/>
               </w:rPr>
-              <w:instrText xml:space="preserve"> PAGEREF _Toc152403367 \h </w:instrText>
+              <w:instrText xml:space="preserve"> PAGEREF _Toc152411289 \h </w:instrText>
             </w:r>
             <w:r>
               <w:rPr>
@@ -1680,7 +1680,7 @@
               <w14:ligatures w14:val="standardContextual"/>
             </w:rPr>
           </w:pPr>
-          <w:hyperlink w:anchor="_Toc152403368" w:history="1">
+          <w:hyperlink w:anchor="_Toc152411290" w:history="1">
             <w:r>
               <w:rPr>
                 <w:rStyle w:val="Hyperlink"/>
@@ -1708,7 +1708,7 @@
                 <w:noProof/>
                 <w:webHidden/>
               </w:rPr>
-              <w:instrText xml:space="preserve"> PAGEREF _Toc152403368 \h </w:instrText>
+              <w:instrText xml:space="preserve"> PAGEREF _Toc152411290 \h </w:instrText>
             </w:r>
             <w:r>
               <w:rPr>
@@ -1759,7 +1759,7 @@
               <w14:ligatures w14:val="standardContextual"/>
             </w:rPr>
           </w:pPr>
-          <w:hyperlink w:anchor="_Toc152403369" w:history="1">
+          <w:hyperlink w:anchor="_Toc152411291" w:history="1">
             <w:r>
               <w:rPr>
                 <w:rStyle w:val="Hyperlink"/>
@@ -1787,7 +1787,7 @@
                 <w:noProof/>
                 <w:webHidden/>
               </w:rPr>
-              <w:instrText xml:space="preserve"> PAGEREF _Toc152403369 \h </w:instrText>
+              <w:instrText xml:space="preserve"> PAGEREF _Toc152411291 \h </w:instrText>
             </w:r>
             <w:r>
               <w:rPr>
@@ -1838,7 +1838,7 @@
               <w14:ligatures w14:val="standardContextual"/>
             </w:rPr>
           </w:pPr>
-          <w:hyperlink w:anchor="_Toc152403370" w:history="1">
+          <w:hyperlink w:anchor="_Toc152411292" w:history="1">
             <w:r>
               <w:rPr>
                 <w:rStyle w:val="Hyperlink"/>
@@ -1866,7 +1866,7 @@
                 <w:noProof/>
                 <w:webHidden/>
               </w:rPr>
-              <w:instrText xml:space="preserve"> PAGEREF _Toc152403370 \h </w:instrText>
+              <w:instrText xml:space="preserve"> PAGEREF _Toc152411292 \h </w:instrText>
             </w:r>
             <w:r>
               <w:rPr>
@@ -1918,7 +1918,7 @@
               <w14:ligatures w14:val="standardContextual"/>
             </w:rPr>
           </w:pPr>
-          <w:hyperlink w:anchor="_Toc152403371" w:history="1">
+          <w:hyperlink w:anchor="_Toc152411293" w:history="1">
             <w:r>
               <w:rPr>
                 <w:rStyle w:val="Hyperlink"/>
@@ -1972,7 +1972,7 @@
                 <w:noProof/>
                 <w:webHidden/>
               </w:rPr>
-              <w:instrText xml:space="preserve"> PAGEREF _Toc152403371 \h </w:instrText>
+              <w:instrText xml:space="preserve"> PAGEREF _Toc152411293 \h </w:instrText>
             </w:r>
             <w:r>
               <w:rPr>
@@ -2023,7 +2023,7 @@
               <w14:ligatures w14:val="standardContextual"/>
             </w:rPr>
           </w:pPr>
-          <w:hyperlink w:anchor="_Toc152403372" w:history="1">
+          <w:hyperlink w:anchor="_Toc152411294" w:history="1">
             <w:r>
               <w:rPr>
                 <w:rStyle w:val="Hyperlink"/>
@@ -2074,7 +2074,7 @@
                 <w:noProof/>
                 <w:webHidden/>
               </w:rPr>
-              <w:instrText xml:space="preserve"> PAGEREF _Toc152403372 \h </w:instrText>
+              <w:instrText xml:space="preserve"> PAGEREF _Toc152411294 \h </w:instrText>
             </w:r>
             <w:r>
               <w:rPr>
@@ -2125,7 +2125,7 @@
               <w14:ligatures w14:val="standardContextual"/>
             </w:rPr>
           </w:pPr>
-          <w:hyperlink w:anchor="_Toc152403373" w:history="1">
+          <w:hyperlink w:anchor="_Toc152411295" w:history="1">
             <w:r>
               <w:rPr>
                 <w:rStyle w:val="Hyperlink"/>
@@ -2176,7 +2176,7 @@
                 <w:noProof/>
                 <w:webHidden/>
               </w:rPr>
-              <w:instrText xml:space="preserve"> PAGEREF _Toc152403373 \h </w:instrText>
+              <w:instrText xml:space="preserve"> PAGEREF _Toc152411295 \h </w:instrText>
             </w:r>
             <w:r>
               <w:rPr>
@@ -2227,7 +2227,7 @@
               <w14:ligatures w14:val="standardContextual"/>
             </w:rPr>
           </w:pPr>
-          <w:hyperlink w:anchor="_Toc152403374" w:history="1">
+          <w:hyperlink w:anchor="_Toc152411296" w:history="1">
             <w:r>
               <w:rPr>
                 <w:rStyle w:val="Hyperlink"/>
@@ -2278,7 +2278,7 @@
                 <w:noProof/>
                 <w:webHidden/>
               </w:rPr>
-              <w:instrText xml:space="preserve"> PAGEREF _Toc152403374 \h </w:instrText>
+              <w:instrText xml:space="preserve"> PAGEREF _Toc152411296 \h </w:instrText>
             </w:r>
             <w:r>
               <w:rPr>
@@ -2330,7 +2330,7 @@
               <w14:ligatures w14:val="standardContextual"/>
             </w:rPr>
           </w:pPr>
-          <w:hyperlink w:anchor="_Toc152403375" w:history="1">
+          <w:hyperlink w:anchor="_Toc152411297" w:history="1">
             <w:r>
               <w:rPr>
                 <w:rStyle w:val="Hyperlink"/>
@@ -2382,7 +2382,7 @@
                 <w:noProof/>
                 <w:webHidden/>
               </w:rPr>
-              <w:instrText xml:space="preserve"> PAGEREF _Toc152403375 \h </w:instrText>
+              <w:instrText xml:space="preserve"> PAGEREF _Toc152411297 \h </w:instrText>
             </w:r>
             <w:r>
               <w:rPr>
@@ -2433,7 +2433,7 @@
               <w14:ligatures w14:val="standardContextual"/>
             </w:rPr>
           </w:pPr>
-          <w:hyperlink w:anchor="_Toc152403376" w:history="1">
+          <w:hyperlink w:anchor="_Toc152411298" w:history="1">
             <w:r>
               <w:rPr>
                 <w:rStyle w:val="Hyperlink"/>
@@ -2484,7 +2484,83 @@
                 <w:noProof/>
                 <w:webHidden/>
               </w:rPr>
-              <w:instrText xml:space="preserve"> PAGEREF _Toc152403376 \h </w:instrText>
+              <w:instrText xml:space="preserve"> PAGEREF _Toc152411298 \h </w:instrText>
+            </w:r>
+            <w:r>
+              <w:rPr>
+                <w:noProof/>
+                <w:webHidden/>
+              </w:rPr>
+            </w:r>
+            <w:r>
+              <w:rPr>
+                <w:noProof/>
+                <w:webHidden/>
+              </w:rPr>
+              <w:fldChar w:fldCharType="separate"/>
+            </w:r>
+            <w:r>
+              <w:rPr>
+                <w:noProof/>
+                <w:webHidden/>
+              </w:rPr>
+              <w:t>6</w:t>
+            </w:r>
+            <w:r>
+              <w:rPr>
+                <w:noProof/>
+                <w:webHidden/>
+              </w:rPr>
+              <w:fldChar w:fldCharType="end"/>
+            </w:r>
+          </w:hyperlink>
+        </w:p>
+        <w:p>
+          <w:pPr>
+            <w:pStyle w:val="TOC3"/>
+            <w:tabs>
+              <w:tab w:val="right" w:leader="dot" w:pos="9062"/>
+            </w:tabs>
+            <w:rPr>
+              <w:rFonts w:eastAsiaTheme="minorEastAsia" w:cstheme="minorBidi"/>
+              <w:smallCaps w:val="0"/>
+              <w:noProof/>
+              <w:kern w:val="2"/>
+              <w:sz w:val="24"/>
+              <w:szCs w:val="24"/>
+              <w:lang w:val="en-PL" w:eastAsia="en-GB"/>
+              <w14:ligatures w14:val="standardContextual"/>
+            </w:rPr>
+          </w:pPr>
+          <w:hyperlink w:anchor="_Toc152411299" w:history="1">
+            <w:r>
+              <w:rPr>
+                <w:rStyle w:val="Hyperlink"/>
+                <w:noProof/>
+                <w:lang w:val="en-US"/>
+              </w:rPr>
+              <w:t>2.1.1 WebAssembly</w:t>
+            </w:r>
+            <w:r>
+              <w:rPr>
+                <w:noProof/>
+                <w:webHidden/>
+              </w:rPr>
+              <w:tab/>
+            </w:r>
+            <w:r>
+              <w:rPr>
+                <w:noProof/>
+                <w:webHidden/>
+              </w:rPr>
+              <w:fldChar w:fldCharType="begin"/>
+            </w:r>
+            <w:r>
+              <w:rPr>
+                <w:noProof/>
+                <w:webHidden/>
+              </w:rPr>
+              <w:instrText xml:space="preserve"> PAGEREF _Toc152411299 \h </w:instrText>
             </w:r>
             <w:r>
               <w:rPr>
@@ -2535,7 +2611,7 @@
               <w14:ligatures w14:val="standardContextual"/>
             </w:rPr>
           </w:pPr>
-          <w:hyperlink w:anchor="_Toc152403377" w:history="1">
+          <w:hyperlink w:anchor="_Toc152411300" w:history="1">
             <w:r>
               <w:rPr>
                 <w:rStyle w:val="Hyperlink"/>
@@ -2586,7 +2662,7 @@
                 <w:noProof/>
                 <w:webHidden/>
               </w:rPr>
-              <w:instrText xml:space="preserve"> PAGEREF _Toc152403377 \h </w:instrText>
+              <w:instrText xml:space="preserve"> PAGEREF _Toc152411300 \h </w:instrText>
             </w:r>
             <w:r>
               <w:rPr>
@@ -2637,7 +2713,7 @@
               <w14:ligatures w14:val="standardContextual"/>
             </w:rPr>
           </w:pPr>
-          <w:hyperlink w:anchor="_Toc152403378" w:history="1">
+          <w:hyperlink w:anchor="_Toc152411301" w:history="1">
             <w:r>
               <w:rPr>
                 <w:rStyle w:val="Hyperlink"/>
@@ -2667,7 +2743,7 @@
                 <w:noProof/>
                 <w:lang w:val="en-US"/>
               </w:rPr>
-              <w:t>Devops</w:t>
+              <w:t>DevOps</w:t>
             </w:r>
             <w:r>
               <w:rPr>
@@ -2688,7 +2764,7 @@
                 <w:noProof/>
                 <w:webHidden/>
               </w:rPr>
-              <w:instrText xml:space="preserve"> PAGEREF _Toc152403378 \h </w:instrText>
+              <w:instrText xml:space="preserve"> PAGEREF _Toc152411301 \h </w:instrText>
             </w:r>
             <w:r>
               <w:rPr>
@@ -2739,7 +2815,7 @@
               <w14:ligatures w14:val="standardContextual"/>
             </w:rPr>
           </w:pPr>
-          <w:hyperlink w:anchor="_Toc152403379" w:history="1">
+          <w:hyperlink w:anchor="_Toc152411302" w:history="1">
             <w:r>
               <w:rPr>
                 <w:rStyle w:val="Hyperlink"/>
@@ -2790,7 +2866,7 @@
                 <w:noProof/>
                 <w:webHidden/>
               </w:rPr>
-              <w:instrText xml:space="preserve"> PAGEREF _Toc152403379 \h </w:instrText>
+              <w:instrText xml:space="preserve"> PAGEREF _Toc152411302 \h </w:instrText>
             </w:r>
             <w:r>
               <w:rPr>
@@ -2825,6 +2901,7 @@
           <w:pPr>
             <w:pStyle w:val="TOC2"/>
             <w:tabs>
+              <w:tab w:val="left" w:pos="522"/>
               <w:tab w:val="right" w:leader="dot" w:pos="9062"/>
             </w:tabs>
             <w:rPr>
@@ -2840,24 +2917,47 @@
               <w14:ligatures w14:val="standardContextual"/>
             </w:rPr>
           </w:pPr>
-          <w:hyperlink w:anchor="_Toc152403380" w:history="1">
+          <w:hyperlink w:anchor="_Toc152411303" w:history="1">
             <w:r>
               <w:rPr>
                 <w:rStyle w:val="Hyperlink"/>
                 <w:noProof/>
                 <w:lang w:val="en-US"/>
               </w:rPr>
-              <w:t>2.5 Technology</w:t>
-            </w:r>
-            <w:r>
-              <w:rPr>
-                <w:noProof/>
-                <w:webHidden/>
+              <w:t>2.5</w:t>
+            </w:r>
+            <w:r>
+              <w:rPr>
+                <w:rFonts w:eastAsiaTheme="minorEastAsia" w:cstheme="minorBidi"/>
+                <w:b w:val="0"/>
+                <w:bCs w:val="0"/>
+                <w:smallCaps w:val="0"/>
+                <w:noProof/>
+                <w:kern w:val="2"/>
+                <w:sz w:val="24"/>
+                <w:szCs w:val="24"/>
+                <w:lang w:val="en-PL" w:eastAsia="en-GB"/>
+                <w14:ligatures w14:val="standardContextual"/>
               </w:rPr>
               <w:tab/>
             </w:r>
             <w:r>
               <w:rPr>
+                <w:rStyle w:val="Hyperlink"/>
+                <w:noProof/>
+                <w:lang w:val="en-US"/>
+              </w:rPr>
+              <w:t>Technology</w:t>
+            </w:r>
+            <w:r>
+              <w:rPr>
+                <w:noProof/>
+                <w:webHidden/>
+              </w:rPr>
+              <w:tab/>
+            </w:r>
+            <w:r>
+              <w:rPr>
                 <w:noProof/>
                 <w:webHidden/>
               </w:rPr>
@@ -2868,7 +2968,7 @@
                 <w:noProof/>
                 <w:webHidden/>
               </w:rPr>
-              <w:instrText xml:space="preserve"> PAGEREF _Toc152403380 \h </w:instrText>
+              <w:instrText xml:space="preserve"> PAGEREF _Toc152411303 \h </w:instrText>
             </w:r>
             <w:r>
               <w:rPr>
@@ -2920,7 +3020,7 @@
               <w14:ligatures w14:val="standardContextual"/>
             </w:rPr>
           </w:pPr>
-          <w:hyperlink w:anchor="_Toc152403381" w:history="1">
+          <w:hyperlink w:anchor="_Toc152411304" w:history="1">
             <w:r>
               <w:rPr>
                 <w:rStyle w:val="Hyperlink"/>
@@ -2972,7 +3072,7 @@
                 <w:noProof/>
                 <w:webHidden/>
               </w:rPr>
-              <w:instrText xml:space="preserve"> PAGEREF _Toc152403381 \h </w:instrText>
+              <w:instrText xml:space="preserve"> PAGEREF _Toc152411304 \h </w:instrText>
             </w:r>
             <w:r>
               <w:rPr>
@@ -2992,7 +3092,7 @@
                 <w:noProof/>
                 <w:webHidden/>
               </w:rPr>
-              <w:t>6</w:t>
+              <w:t>7</w:t>
             </w:r>
             <w:r>
               <w:rPr>
@@ -3023,7 +3123,7 @@
               <w14:ligatures w14:val="standardContextual"/>
             </w:rPr>
           </w:pPr>
-          <w:hyperlink w:anchor="_Toc152403382" w:history="1">
+          <w:hyperlink w:anchor="_Toc152411305" w:history="1">
             <w:r>
               <w:rPr>
                 <w:rStyle w:val="Hyperlink"/>
@@ -3074,7 +3174,7 @@
                 <w:noProof/>
                 <w:webHidden/>
               </w:rPr>
-              <w:instrText xml:space="preserve"> PAGEREF _Toc152403382 \h </w:instrText>
+              <w:instrText xml:space="preserve"> PAGEREF _Toc152411305 \h </w:instrText>
             </w:r>
             <w:r>
               <w:rPr>
@@ -3094,7 +3194,7 @@
                 <w:noProof/>
                 <w:webHidden/>
               </w:rPr>
-              <w:t>6</w:t>
+              <w:t>7</w:t>
             </w:r>
             <w:r>
               <w:rPr>
@@ -3125,7 +3225,7 @@
               <w14:ligatures w14:val="standardContextual"/>
             </w:rPr>
           </w:pPr>
-          <w:hyperlink w:anchor="_Toc152403383" w:history="1">
+          <w:hyperlink w:anchor="_Toc152411306" w:history="1">
             <w:r>
               <w:rPr>
                 <w:rStyle w:val="Hyperlink"/>
@@ -3176,7 +3276,7 @@
                 <w:noProof/>
                 <w:webHidden/>
               </w:rPr>
-              <w:instrText xml:space="preserve"> PAGEREF _Toc152403383 \h </w:instrText>
+              <w:instrText xml:space="preserve"> PAGEREF _Toc152411306 \h </w:instrText>
             </w:r>
             <w:r>
               <w:rPr>
@@ -3196,7 +3296,7 @@
                 <w:noProof/>
                 <w:webHidden/>
               </w:rPr>
-              <w:t>6</w:t>
+              <w:t>7</w:t>
             </w:r>
             <w:r>
               <w:rPr>
@@ -3227,7 +3327,7 @@
               <w14:ligatures w14:val="standardContextual"/>
             </w:rPr>
           </w:pPr>
-          <w:hyperlink w:anchor="_Toc152403384" w:history="1">
+          <w:hyperlink w:anchor="_Toc152411307" w:history="1">
             <w:r>
               <w:rPr>
                 <w:rStyle w:val="Hyperlink"/>
@@ -3278,7 +3378,7 @@
                 <w:noProof/>
                 <w:webHidden/>
               </w:rPr>
-              <w:instrText xml:space="preserve"> PAGEREF _Toc152403384 \h </w:instrText>
+              <w:instrText xml:space="preserve"> PAGEREF _Toc152411307 \h </w:instrText>
             </w:r>
             <w:r>
               <w:rPr>
@@ -3298,7 +3398,7 @@
                 <w:noProof/>
                 <w:webHidden/>
               </w:rPr>
-              <w:t>7</w:t>
+              <w:t>8</w:t>
             </w:r>
             <w:r>
               <w:rPr>
@@ -3329,7 +3429,7 @@
               <w14:ligatures w14:val="standardContextual"/>
             </w:rPr>
           </w:pPr>
-          <w:hyperlink w:anchor="_Toc152403385" w:history="1">
+          <w:hyperlink w:anchor="_Toc152411308" w:history="1">
             <w:r>
               <w:rPr>
                 <w:rStyle w:val="Hyperlink"/>
@@ -3380,7 +3480,7 @@
                 <w:noProof/>
                 <w:webHidden/>
               </w:rPr>
-              <w:instrText xml:space="preserve"> PAGEREF _Toc152403385 \h </w:instrText>
+              <w:instrText xml:space="preserve"> PAGEREF _Toc152411308 \h </w:instrText>
             </w:r>
             <w:r>
               <w:rPr>
@@ -3400,7 +3500,7 @@
                 <w:noProof/>
                 <w:webHidden/>
               </w:rPr>
-              <w:t>7</w:t>
+              <w:t>8</w:t>
             </w:r>
             <w:r>
               <w:rPr>
@@ -3431,7 +3531,7 @@
               <w14:ligatures w14:val="standardContextual"/>
             </w:rPr>
           </w:pPr>
-          <w:hyperlink w:anchor="_Toc152403386" w:history="1">
+          <w:hyperlink w:anchor="_Toc152411309" w:history="1">
             <w:r>
               <w:rPr>
                 <w:rStyle w:val="Hyperlink"/>
@@ -3482,7 +3582,7 @@
                 <w:noProof/>
                 <w:webHidden/>
               </w:rPr>
-              <w:instrText xml:space="preserve"> PAGEREF _Toc152403386 \h </w:instrText>
+              <w:instrText xml:space="preserve"> PAGEREF _Toc152411309 \h </w:instrText>
             </w:r>
             <w:r>
               <w:rPr>
@@ -3502,7 +3602,7 @@
                 <w:noProof/>
                 <w:webHidden/>
               </w:rPr>
-              <w:t>7</w:t>
+              <w:t>8</w:t>
             </w:r>
             <w:r>
               <w:rPr>
@@ -3533,7 +3633,7 @@
               <w14:ligatures w14:val="standardContextual"/>
             </w:rPr>
           </w:pPr>
-          <w:hyperlink w:anchor="_Toc152403387" w:history="1">
+          <w:hyperlink w:anchor="_Toc152411310" w:history="1">
             <w:r>
               <w:rPr>
                 <w:rStyle w:val="Hyperlink"/>
@@ -3584,7 +3684,7 @@
                 <w:noProof/>
                 <w:webHidden/>
               </w:rPr>
-              <w:instrText xml:space="preserve"> PAGEREF _Toc152403387 \h </w:instrText>
+              <w:instrText xml:space="preserve"> PAGEREF _Toc152411310 \h </w:instrText>
             </w:r>
             <w:r>
               <w:rPr>
@@ -3604,7 +3704,7 @@
                 <w:noProof/>
                 <w:webHidden/>
               </w:rPr>
-              <w:t>7</w:t>
+              <w:t>8</w:t>
             </w:r>
             <w:r>
               <w:rPr>
@@ -3636,7 +3736,7 @@
               <w14:ligatures w14:val="standardContextual"/>
             </w:rPr>
           </w:pPr>
-          <w:hyperlink w:anchor="_Toc152403388" w:history="1">
+          <w:hyperlink w:anchor="_Toc152411311" w:history="1">
             <w:r>
               <w:rPr>
                 <w:rStyle w:val="Hyperlink"/>
@@ -3688,7 +3788,7 @@
                 <w:noProof/>
                 <w:webHidden/>
               </w:rPr>
-              <w:instrText xml:space="preserve"> PAGEREF _Toc152403388 \h </w:instrText>
+              <w:instrText xml:space="preserve"> PAGEREF _Toc152411311 \h </w:instrText>
             </w:r>
             <w:r>
               <w:rPr>
@@ -3708,7 +3808,7 @@
                 <w:noProof/>
                 <w:webHidden/>
               </w:rPr>
-              <w:t>7</w:t>
+              <w:t>8</w:t>
             </w:r>
             <w:r>
               <w:rPr>
@@ -3740,7 +3840,7 @@
               <w14:ligatures w14:val="standardContextual"/>
             </w:rPr>
           </w:pPr>
-          <w:hyperlink w:anchor="_Toc152403389" w:history="1">
+          <w:hyperlink w:anchor="_Toc152411312" w:history="1">
             <w:r>
               <w:rPr>
                 <w:rStyle w:val="Hyperlink"/>
@@ -3792,7 +3892,7 @@
                 <w:noProof/>
                 <w:webHidden/>
               </w:rPr>
-              <w:instrText xml:space="preserve"> PAGEREF _Toc152403389 \h </w:instrText>
+              <w:instrText xml:space="preserve"> PAGEREF _Toc152411312 \h </w:instrText>
             </w:r>
             <w:r>
               <w:rPr>
@@ -3812,7 +3912,7 @@
                 <w:noProof/>
                 <w:webHidden/>
               </w:rPr>
-              <w:t>7</w:t>
+              <w:t>8</w:t>
             </w:r>
             <w:r>
               <w:rPr>
@@ -3844,7 +3944,7 @@
               <w14:ligatures w14:val="standardContextual"/>
             </w:rPr>
           </w:pPr>
-          <w:hyperlink w:anchor="_Toc152403390" w:history="1">
+          <w:hyperlink w:anchor="_Toc152411313" w:history="1">
             <w:r>
               <w:rPr>
                 <w:rStyle w:val="Hyperlink"/>
@@ -3896,7 +3996,7 @@
                 <w:noProof/>
                 <w:webHidden/>
               </w:rPr>
-              <w:instrText xml:space="preserve"> PAGEREF _Toc152403390 \h </w:instrText>
+              <w:instrText xml:space="preserve"> PAGEREF _Toc152411313 \h </w:instrText>
             </w:r>
             <w:r>
               <w:rPr>
@@ -3916,7 +4016,313 @@
                 <w:noProof/>
                 <w:webHidden/>
               </w:rPr>
-              <w:t>7</w:t>
+              <w:t>8</w:t>
+            </w:r>
+            <w:r>
+              <w:rPr>
+                <w:noProof/>
+                <w:webHidden/>
+              </w:rPr>
+              <w:fldChar w:fldCharType="end"/>
+            </w:r>
+          </w:hyperlink>
+        </w:p>
+        <w:p>
+          <w:pPr>
+            <w:pStyle w:val="TOC2"/>
+            <w:tabs>
+              <w:tab w:val="left" w:pos="522"/>
+              <w:tab w:val="right" w:leader="dot" w:pos="9062"/>
+            </w:tabs>
+            <w:rPr>
+              <w:rFonts w:eastAsiaTheme="minorEastAsia" w:cstheme="minorBidi"/>
+              <w:b w:val="0"/>
+              <w:bCs w:val="0"/>
+              <w:smallCaps w:val="0"/>
+              <w:noProof/>
+              <w:kern w:val="2"/>
+              <w:sz w:val="24"/>
+              <w:szCs w:val="24"/>
+              <w:lang w:val="en-PL" w:eastAsia="en-GB"/>
+              <w14:ligatures w14:val="standardContextual"/>
+            </w:rPr>
+          </w:pPr>
+          <w:hyperlink w:anchor="_Toc152411314" w:history="1">
+            <w:r>
+              <w:rPr>
+                <w:rStyle w:val="Hyperlink"/>
+                <w:noProof/>
+                <w:lang w:val="en-US"/>
+              </w:rPr>
+              <w:t>6.1</w:t>
+            </w:r>
+            <w:r>
+              <w:rPr>
+                <w:rFonts w:eastAsiaTheme="minorEastAsia" w:cstheme="minorBidi"/>
+                <w:b w:val="0"/>
+                <w:bCs w:val="0"/>
+                <w:smallCaps w:val="0"/>
+                <w:noProof/>
+                <w:kern w:val="2"/>
+                <w:sz w:val="24"/>
+                <w:szCs w:val="24"/>
+                <w:lang w:val="en-PL" w:eastAsia="en-GB"/>
+                <w14:ligatures w14:val="standardContextual"/>
+              </w:rPr>
+              <w:tab/>
+            </w:r>
+            <w:r>
+              <w:rPr>
+                <w:rStyle w:val="Hyperlink"/>
+                <w:noProof/>
+                <w:lang w:val="en-US"/>
+              </w:rPr>
+              <w:t>Results</w:t>
+            </w:r>
+            <w:r>
+              <w:rPr>
+                <w:noProof/>
+                <w:webHidden/>
+              </w:rPr>
+              <w:tab/>
+            </w:r>
+            <w:r>
+              <w:rPr>
+                <w:noProof/>
+                <w:webHidden/>
+              </w:rPr>
+              <w:fldChar w:fldCharType="begin"/>
+            </w:r>
+            <w:r>
+              <w:rPr>
+                <w:noProof/>
+                <w:webHidden/>
+              </w:rPr>
+              <w:instrText xml:space="preserve"> PAGEREF _Toc152411314 \h </w:instrText>
+            </w:r>
+            <w:r>
+              <w:rPr>
+                <w:noProof/>
+                <w:webHidden/>
+              </w:rPr>
+            </w:r>
+            <w:r>
+              <w:rPr>
+                <w:noProof/>
+                <w:webHidden/>
+              </w:rPr>
+              <w:fldChar w:fldCharType="separate"/>
+            </w:r>
+            <w:r>
+              <w:rPr>
+                <w:noProof/>
+                <w:webHidden/>
+              </w:rPr>
+              <w:t>8</w:t>
+            </w:r>
+            <w:r>
+              <w:rPr>
+                <w:noProof/>
+                <w:webHidden/>
+              </w:rPr>
+              <w:fldChar w:fldCharType="end"/>
+            </w:r>
+          </w:hyperlink>
+        </w:p>
+        <w:p>
+          <w:pPr>
+            <w:pStyle w:val="TOC2"/>
+            <w:tabs>
+              <w:tab w:val="left" w:pos="522"/>
+              <w:tab w:val="right" w:leader="dot" w:pos="9062"/>
+            </w:tabs>
+            <w:rPr>
+              <w:rFonts w:eastAsiaTheme="minorEastAsia" w:cstheme="minorBidi"/>
+              <w:b w:val="0"/>
+              <w:bCs w:val="0"/>
+              <w:smallCaps w:val="0"/>
+              <w:noProof/>
+              <w:kern w:val="2"/>
+              <w:sz w:val="24"/>
+              <w:szCs w:val="24"/>
+              <w:lang w:val="en-PL" w:eastAsia="en-GB"/>
+              <w14:ligatures w14:val="standardContextual"/>
+            </w:rPr>
+          </w:pPr>
+          <w:hyperlink w:anchor="_Toc152411315" w:history="1">
+            <w:r>
+              <w:rPr>
+                <w:rStyle w:val="Hyperlink"/>
+                <w:noProof/>
+                <w:lang w:val="en-US"/>
+              </w:rPr>
+              <w:t>6.2</w:t>
+            </w:r>
+            <w:r>
+              <w:rPr>
+                <w:rFonts w:eastAsiaTheme="minorEastAsia" w:cstheme="minorBidi"/>
+                <w:b w:val="0"/>
+                <w:bCs w:val="0"/>
+                <w:smallCaps w:val="0"/>
+                <w:noProof/>
+                <w:kern w:val="2"/>
+                <w:sz w:val="24"/>
+                <w:szCs w:val="24"/>
+                <w:lang w:val="en-PL" w:eastAsia="en-GB"/>
+                <w14:ligatures w14:val="standardContextual"/>
+              </w:rPr>
+              <w:tab/>
+            </w:r>
+            <w:r>
+              <w:rPr>
+                <w:rStyle w:val="Hyperlink"/>
+                <w:noProof/>
+                <w:lang w:val="en-US"/>
+              </w:rPr>
+              <w:t>Related Work &amp; Contributions</w:t>
+            </w:r>
+            <w:r>
+              <w:rPr>
+                <w:noProof/>
+                <w:webHidden/>
+              </w:rPr>
+              <w:tab/>
+            </w:r>
+            <w:r>
+              <w:rPr>
+                <w:noProof/>
+                <w:webHidden/>
+              </w:rPr>
+              <w:fldChar w:fldCharType="begin"/>
+            </w:r>
+            <w:r>
+              <w:rPr>
+                <w:noProof/>
+                <w:webHidden/>
+              </w:rPr>
+              <w:instrText xml:space="preserve"> PAGEREF _Toc152411315 \h </w:instrText>
+            </w:r>
+            <w:r>
+              <w:rPr>
+                <w:noProof/>
+                <w:webHidden/>
+              </w:rPr>
+            </w:r>
+            <w:r>
+              <w:rPr>
+                <w:noProof/>
+                <w:webHidden/>
+              </w:rPr>
+              <w:fldChar w:fldCharType="separate"/>
+            </w:r>
+            <w:r>
+              <w:rPr>
+                <w:noProof/>
+                <w:webHidden/>
+              </w:rPr>
+              <w:t>8</w:t>
+            </w:r>
+            <w:r>
+              <w:rPr>
+                <w:noProof/>
+                <w:webHidden/>
+              </w:rPr>
+              <w:fldChar w:fldCharType="end"/>
+            </w:r>
+          </w:hyperlink>
+        </w:p>
+        <w:p>
+          <w:pPr>
+            <w:pStyle w:val="TOC2"/>
+            <w:tabs>
+              <w:tab w:val="left" w:pos="522"/>
+              <w:tab w:val="right" w:leader="dot" w:pos="9062"/>
+            </w:tabs>
+            <w:rPr>
+              <w:rFonts w:eastAsiaTheme="minorEastAsia" w:cstheme="minorBidi"/>
+              <w:b w:val="0"/>
+              <w:bCs w:val="0"/>
+              <w:smallCaps w:val="0"/>
+              <w:noProof/>
+              <w:kern w:val="2"/>
+              <w:sz w:val="24"/>
+              <w:szCs w:val="24"/>
+              <w:lang w:val="en-PL" w:eastAsia="en-GB"/>
+              <w14:ligatures w14:val="standardContextual"/>
+            </w:rPr>
+          </w:pPr>
+          <w:hyperlink w:anchor="_Toc152411316" w:history="1">
+            <w:r>
+              <w:rPr>
+                <w:rStyle w:val="Hyperlink"/>
+                <w:noProof/>
+                <w:lang w:val="en-US"/>
+              </w:rPr>
+              <w:t>6.3</w:t>
+            </w:r>
+            <w:r>
+              <w:rPr>
+                <w:rFonts w:eastAsiaTheme="minorEastAsia" w:cstheme="minorBidi"/>
+                <w:b w:val="0"/>
+                <w:bCs w:val="0"/>
+                <w:smallCaps w:val="0"/>
+                <w:noProof/>
+                <w:kern w:val="2"/>
+                <w:sz w:val="24"/>
+                <w:szCs w:val="24"/>
+                <w:lang w:val="en-PL" w:eastAsia="en-GB"/>
+                <w14:ligatures w14:val="standardContextual"/>
+              </w:rPr>
+              <w:tab/>
+            </w:r>
+            <w:r>
+              <w:rPr>
+                <w:rStyle w:val="Hyperlink"/>
+                <w:noProof/>
+                <w:lang w:val="en-US"/>
+              </w:rPr>
+              <w:t>Conclusion</w:t>
+            </w:r>
+            <w:r>
+              <w:rPr>
+                <w:noProof/>
+                <w:webHidden/>
+              </w:rPr>
+              <w:tab/>
+            </w:r>
+            <w:r>
+              <w:rPr>
+                <w:noProof/>
+                <w:webHidden/>
+              </w:rPr>
+              <w:fldChar w:fldCharType="begin"/>
+            </w:r>
+            <w:r>
+              <w:rPr>
+                <w:noProof/>
+                <w:webHidden/>
+              </w:rPr>
+              <w:instrText xml:space="preserve"> PAGEREF _Toc152411316 \h </w:instrText>
+            </w:r>
+            <w:r>
+              <w:rPr>
+                <w:noProof/>
+                <w:webHidden/>
+              </w:rPr>
+            </w:r>
+            <w:r>
+              <w:rPr>
+                <w:noProof/>
+                <w:webHidden/>
+              </w:rPr>
+              <w:fldChar w:fldCharType="separate"/>
+            </w:r>
+            <w:r>
+              <w:rPr>
+                <w:noProof/>
+                <w:webHidden/>
+              </w:rPr>
+              <w:t>8</w:t>
             </w:r>
             <w:r>
               <w:rPr>
@@ -3948,7 +4354,7 @@
               <w14:ligatures w14:val="standardContextual"/>
             </w:rPr>
           </w:pPr>
-          <w:hyperlink w:anchor="_Toc152403391" w:history="1">
+          <w:hyperlink w:anchor="_Toc152411317" w:history="1">
             <w:r>
               <w:rPr>
                 <w:rStyle w:val="Hyperlink"/>
@@ -4000,7 +4406,7 @@
                 <w:noProof/>
                 <w:webHidden/>
               </w:rPr>
-              <w:instrText xml:space="preserve"> PAGEREF _Toc152403391 \h </w:instrText>
+              <w:instrText xml:space="preserve"> PAGEREF _Toc152411317 \h </w:instrText>
             </w:r>
             <w:r>
               <w:rPr>
@@ -4020,7 +4426,7 @@
                 <w:noProof/>
                 <w:webHidden/>
               </w:rPr>
-              <w:t>7</w:t>
+              <w:t>8</w:t>
             </w:r>
             <w:r>
               <w:rPr>
@@ -4052,7 +4458,7 @@
               <w14:ligatures w14:val="standardContextual"/>
             </w:rPr>
           </w:pPr>
-          <w:hyperlink w:anchor="_Toc152403392" w:history="1">
+          <w:hyperlink w:anchor="_Toc152411318" w:history="1">
             <w:r>
               <w:rPr>
                 <w:rStyle w:val="Hyperlink"/>
@@ -4083,7 +4489,7 @@
                 <w:noProof/>
                 <w:lang w:val="en-US"/>
               </w:rPr>
-              <w:t>Bibliography</w:t>
+              <w:t>Websites</w:t>
             </w:r>
             <w:r>
               <w:rPr>
@@ -4104,7 +4510,7 @@
                 <w:noProof/>
                 <w:webHidden/>
               </w:rPr>
-              <w:instrText xml:space="preserve"> PAGEREF _Toc152403392 \h </w:instrText>
+              <w:instrText xml:space="preserve"> PAGEREF _Toc152411318 \h </w:instrText>
             </w:r>
             <w:r>
               <w:rPr>
@@ -4124,7 +4530,7 @@
                 <w:noProof/>
                 <w:webHidden/>
               </w:rPr>
-              <w:t>7</w:t>
+              <w:t>8</w:t>
             </w:r>
             <w:r>
               <w:rPr>
@@ -4156,7 +4562,7 @@
               <w14:ligatures w14:val="standardContextual"/>
             </w:rPr>
           </w:pPr>
-          <w:hyperlink w:anchor="_Toc152403393" w:history="1">
+          <w:hyperlink w:anchor="_Toc152411319" w:history="1">
             <w:r>
               <w:rPr>
                 <w:rStyle w:val="Hyperlink"/>
@@ -4187,7 +4593,7 @@
                 <w:noProof/>
                 <w:lang w:val="en-US"/>
               </w:rPr>
-              <w:t>Websites</w:t>
+              <w:t>Bibliography</w:t>
             </w:r>
             <w:r>
               <w:rPr>
@@ -4208,7 +4614,7 @@
                 <w:noProof/>
                 <w:webHidden/>
               </w:rPr>
-              <w:instrText xml:space="preserve"> PAGEREF _Toc152403393 \h </w:instrText>
+              <w:instrText xml:space="preserve"> PAGEREF _Toc152411319 \h </w:instrText>
             </w:r>
             <w:r>
               <w:rPr>
@@ -4228,7 +4634,7 @@
                 <w:noProof/>
                 <w:webHidden/>
               </w:rPr>
-              <w:t>7</w:t>
+              <w:t>8</w:t>
             </w:r>
             <w:r>
               <w:rPr>
@@ -4260,7 +4666,7 @@
               <w14:ligatures w14:val="standardContextual"/>
             </w:rPr>
           </w:pPr>
-          <w:hyperlink w:anchor="_Toc152403394" w:history="1">
+          <w:hyperlink w:anchor="_Toc152411320" w:history="1">
             <w:r>
               <w:rPr>
                 <w:rStyle w:val="Hyperlink"/>
@@ -4312,7 +4718,7 @@
                 <w:noProof/>
                 <w:webHidden/>
               </w:rPr>
-              <w:instrText xml:space="preserve"> PAGEREF _Toc152403394 \h </w:instrText>
+              <w:instrText xml:space="preserve"> PAGEREF _Toc152411320 \h </w:instrText>
             </w:r>
             <w:r>
               <w:rPr>
@@ -4332,7 +4738,7 @@
                 <w:noProof/>
                 <w:webHidden/>
               </w:rPr>
-              <w:t>7</w:t>
+              <w:t>8</w:t>
             </w:r>
             <w:r>
               <w:rPr>
@@ -4491,7 +4897,7 @@
           <w:lang w:val="en-US"/>
         </w:rPr>
       </w:pPr>
-      <w:bookmarkStart w:id="7" w:name="_Toc152403368"/>
+      <w:bookmarkStart w:id="7" w:name="_Toc152411290"/>
       <w:r>
         <w:rPr>
           <w:lang w:val="en-US"/>
@@ -4508,7 +4914,7 @@
           <w:lang w:val="en-US"/>
         </w:rPr>
       </w:pPr>
-      <w:bookmarkStart w:id="8" w:name="_Toc152403369"/>
+      <w:bookmarkStart w:id="8" w:name="_Toc152411291"/>
       <w:r>
         <w:rPr>
           <w:lang w:val="en-US"/>
@@ -4524,7 +4930,7 @@
           <w:lang w:val="en-US"/>
         </w:rPr>
       </w:pPr>
-      <w:bookmarkStart w:id="9" w:name="_Toc152403370"/>
+      <w:bookmarkStart w:id="9" w:name="_Toc152411292"/>
       <w:r>
         <w:rPr>
           <w:lang w:val="en-US"/>
@@ -4559,7 +4965,7 @@
           <w:lang w:val="en-US"/>
         </w:rPr>
       </w:pPr>
-      <w:bookmarkStart w:id="10" w:name="_Toc152403371"/>
+      <w:bookmarkStart w:id="10" w:name="_Toc152411293"/>
       <w:r>
         <w:rPr>
           <w:snapToGrid w:val="0"/>
@@ -4573,7 +4979,7 @@
     </w:p>
     <w:p>
       <w:pPr>
-        <w:ind w:left="0" w:firstLine="460"/>
+        <w:ind w:left="0"/>
         <w:rPr>
           <w:lang w:val="en-US"/>
         </w:rPr>
@@ -4623,7 +5029,16 @@
     </w:p>
     <w:p>
       <w:pPr>
-        <w:ind w:left="0" w:firstLine="460"/>
+        <w:pStyle w:val="ListParagraph"/>
+        <w:ind w:left="1060"/>
+        <w:rPr>
+          <w:lang w:val="en-US"/>
+        </w:rPr>
+      </w:pPr>
+    </w:p>
+    <w:p>
+      <w:pPr>
+        <w:ind w:left="0"/>
         <w:rPr>
           <w:lang w:val="en-US"/>
         </w:rPr>
@@ -4637,7 +5052,15 @@
     </w:p>
     <w:p>
       <w:pPr>
-        <w:ind w:left="0" w:firstLine="460"/>
+        <w:ind w:left="0"/>
+        <w:rPr>
+          <w:lang w:val="en-US"/>
+        </w:rPr>
+      </w:pPr>
+    </w:p>
+    <w:p>
+      <w:pPr>
+        <w:ind w:left="0"/>
         <w:rPr>
           <w:lang w:val="en-US"/>
         </w:rPr>
@@ -4651,7 +5074,15 @@
     </w:p>
     <w:p>
       <w:pPr>
-        <w:ind w:left="0" w:firstLine="460"/>
+        <w:ind w:left="0"/>
+        <w:rPr>
+          <w:lang w:val="en-US"/>
+        </w:rPr>
+      </w:pPr>
+    </w:p>
+    <w:p>
+      <w:pPr>
+        <w:ind w:left="0"/>
         <w:rPr>
           <w:lang w:val="en-US"/>
         </w:rPr>
@@ -4662,6 +5093,14 @@
         </w:rPr>
         <w:t>Unfortunately, there are no good sources to show all students activities that are trustworthy and motivate this community to take into consideration another type of experience that employees are looking for during recruitment. This paper will introduce a solution that can solve these two questions.</w:t>
       </w:r>
+    </w:p>
+    <w:p>
+      <w:pPr>
+        <w:ind w:left="0"/>
+        <w:rPr>
+          <w:lang w:val="en-US"/>
+        </w:rPr>
+      </w:pPr>
     </w:p>
     <w:p>
       <w:pPr>
@@ -4675,7 +5114,7 @@
         </w:rPr>
       </w:pPr>
       <w:bookmarkStart w:id="11" w:name="_Toc152012144"/>
-      <w:bookmarkStart w:id="12" w:name="_Toc152403372"/>
+      <w:bookmarkStart w:id="12" w:name="_Toc152411294"/>
       <w:r>
         <w:rPr>
           <w:lang w:val="en-US"/>
@@ -4690,6 +5129,13 @@
         <w:t xml:space="preserve"> Definition</w:t>
       </w:r>
       <w:bookmarkEnd w:id="12"/>
+    </w:p>
+    <w:p>
+      <w:pPr>
+        <w:rPr>
+          <w:lang w:val="en-US"/>
+        </w:rPr>
+      </w:pPr>
     </w:p>
     <w:p>
       <w:pPr>
@@ -4703,7 +5149,7 @@
         </w:rPr>
       </w:pPr>
       <w:bookmarkStart w:id="13" w:name="_Toc152012145"/>
-      <w:bookmarkStart w:id="14" w:name="_Toc152403373"/>
+      <w:bookmarkStart w:id="14" w:name="_Toc152411295"/>
       <w:r>
         <w:rPr>
           <w:lang w:val="en-US"/>
@@ -4712,6 +5158,110 @@
       </w:r>
       <w:bookmarkEnd w:id="13"/>
       <w:bookmarkEnd w:id="14"/>
+    </w:p>
+    <w:p>
+      <w:pPr>
+        <w:ind w:left="0"/>
+        <w:rPr>
+          <w:lang w:val="en-US"/>
+        </w:rPr>
+      </w:pPr>
+      <w:r>
+        <w:rPr>
+          <w:lang w:val="en-US"/>
+        </w:rPr>
+        <w:t>The following outlines the objectives of this thesis that will, step by step, make a move for solving the placement in the problem definition section.</w:t>
+      </w:r>
+    </w:p>
+    <w:p>
+      <w:pPr>
+        <w:ind w:left="0"/>
+        <w:rPr>
+          <w:lang w:val="en-US"/>
+        </w:rPr>
+      </w:pPr>
+    </w:p>
+    <w:p>
+      <w:pPr>
+        <w:ind w:left="0"/>
+        <w:rPr>
+          <w:lang w:val="en-US"/>
+        </w:rPr>
+      </w:pPr>
+      <w:r>
+        <w:rPr>
+          <w:lang w:val="en-US"/>
+        </w:rPr>
+        <w:t xml:space="preserve">The first objective is to develop entirely scalable backend services for this product. It is crucial because we need security for our users because of the Oracle problem. Also, we want our services to continuously work on the server regardless of a </w:t>
+      </w:r>
+      <w:r>
+        <w:rPr>
+          <w:lang w:val="en-US"/>
+        </w:rPr>
+        <w:t>service update and scale our services when there is significant usage at the time.</w:t>
+      </w:r>
+    </w:p>
+    <w:p>
+      <w:pPr>
+        <w:ind w:left="0"/>
+        <w:rPr>
+          <w:lang w:val="en-US"/>
+        </w:rPr>
+      </w:pPr>
+    </w:p>
+    <w:p>
+      <w:pPr>
+        <w:ind w:left="0"/>
+        <w:rPr>
+          <w:lang w:val="en-US"/>
+        </w:rPr>
+      </w:pPr>
+      <w:r>
+        <w:rPr>
+          <w:lang w:val="en-US"/>
+        </w:rPr>
+        <w:t>The second objective is to design a client-side application accessible by mobile phones and websites. Nowadays, we cannot limit products to one platform, so in this work, the front end will be created in a language that aims to compile to all platforms, like Android, iOS, and websites.</w:t>
+      </w:r>
+    </w:p>
+    <w:p>
+      <w:pPr>
+        <w:ind w:left="0"/>
+        <w:rPr>
+          <w:lang w:val="en-US"/>
+        </w:rPr>
+      </w:pPr>
+    </w:p>
+    <w:p>
+      <w:pPr>
+        <w:ind w:left="0"/>
+        <w:rPr>
+          <w:lang w:val="en-US"/>
+        </w:rPr>
+      </w:pPr>
+    </w:p>
+    <w:p>
+      <w:pPr>
+        <w:ind w:left="0"/>
+        <w:rPr>
+          <w:lang w:val="en-US"/>
+        </w:rPr>
+      </w:pPr>
+    </w:p>
+    <w:p>
+      <w:pPr>
+        <w:ind w:left="0"/>
+        <w:rPr>
+          <w:lang w:val="en-US"/>
+        </w:rPr>
+      </w:pPr>
+    </w:p>
+    <w:p>
+      <w:pPr>
+        <w:ind w:left="0"/>
+        <w:rPr>
+          <w:lang w:val="en-US"/>
+        </w:rPr>
+      </w:pPr>
     </w:p>
     <w:p>
       <w:pPr>
@@ -4725,15 +5275,96 @@
         </w:rPr>
       </w:pPr>
       <w:bookmarkStart w:id="15" w:name="_Toc152012146"/>
-      <w:bookmarkStart w:id="16" w:name="_Toc152403374"/>
-      <w:r>
-        <w:rPr>
-          <w:lang w:val="en-US"/>
-        </w:rPr>
+      <w:bookmarkStart w:id="16" w:name="_Toc152411296"/>
+      <w:r>
+        <w:rPr>
+          <w:lang w:val="en-US"/>
+        </w:rPr>
+        <w:lastRenderedPageBreak/>
         <w:t>Structure</w:t>
       </w:r>
       <w:bookmarkEnd w:id="15"/>
       <w:bookmarkEnd w:id="16"/>
+    </w:p>
+    <w:p>
+      <w:pPr>
+        <w:ind w:left="0"/>
+        <w:rPr>
+          <w:lang w:val="en-US"/>
+        </w:rPr>
+      </w:pPr>
+      <w:r>
+        <w:rPr>
+          <w:lang w:val="en-US"/>
+        </w:rPr>
+        <w:t>This thesis will be structured as follows. Chapter 2 will provide a theoretical discussion of all aspects of the project that will be covered after this chapter. They will appear with a comprehensive explanation of computer science aspects utilized in this work. The following elements emerge sequentially: Blockchain, Microservices, DevOps, Database, and technology in use.</w:t>
+      </w:r>
+    </w:p>
+    <w:p>
+      <w:pPr>
+        <w:ind w:left="0"/>
+        <w:rPr>
+          <w:lang w:val="en-US"/>
+        </w:rPr>
+      </w:pPr>
+    </w:p>
+    <w:p>
+      <w:pPr>
+        <w:ind w:left="0"/>
+        <w:rPr>
+          <w:lang w:val="en-US"/>
+        </w:rPr>
+      </w:pPr>
+      <w:r>
+        <w:rPr>
+          <w:lang w:val="en-US"/>
+        </w:rPr>
+        <w:t>Chapter 3 is the central chapter and shows an innovative approach to solving this problem provided in the Introduction. The first part shows the abstraction of the solution, like the specification of requirements, diagrams, and architecture of the solution. The second part focuses on presenting backend services in action and client-side applications.</w:t>
+      </w:r>
+    </w:p>
+    <w:p>
+      <w:pPr>
+        <w:ind w:left="0"/>
+        <w:rPr>
+          <w:lang w:val="en-US"/>
+        </w:rPr>
+      </w:pPr>
+    </w:p>
+    <w:p>
+      <w:pPr>
+        <w:ind w:left="0"/>
+        <w:rPr>
+          <w:lang w:val="en-US"/>
+        </w:rPr>
+      </w:pPr>
+      <w:r>
+        <w:rPr>
+          <w:lang w:val="en-US"/>
+        </w:rPr>
+        <w:t>Chapter 4 and 5 will evaluate the tools needed to distribute a fully working product. Chapter 4 focuses on continuous integration and continuous development (CI/CD) that I use to maintain my solution. Chapter 5 will show how backend services were tested, including concepts like checking security tests and stress tests.</w:t>
+      </w:r>
+    </w:p>
+    <w:p>
+      <w:pPr>
+        <w:ind w:left="0"/>
+        <w:rPr>
+          <w:lang w:val="en-US"/>
+        </w:rPr>
+      </w:pPr>
+    </w:p>
+    <w:p>
+      <w:pPr>
+        <w:ind w:left="0"/>
+        <w:rPr>
+          <w:lang w:val="en-US"/>
+        </w:rPr>
+      </w:pPr>
+      <w:r>
+        <w:rPr>
+          <w:lang w:val="en-US"/>
+        </w:rPr>
+        <w:t>Chapter 6 will conclude this work by discussing the results and the relevance of the contribution of the problem provided in the Introduction.</w:t>
+      </w:r>
     </w:p>
     <w:p>
       <w:pPr>
@@ -4746,7 +5377,7 @@
           <w:lang w:val="en-US"/>
         </w:rPr>
       </w:pPr>
-      <w:bookmarkStart w:id="17" w:name="_Toc152403375"/>
+      <w:bookmarkStart w:id="17" w:name="_Toc152411297"/>
       <w:r>
         <w:rPr>
           <w:lang w:val="en-US"/>
@@ -4766,7 +5397,7 @@
           <w:lang w:val="en-US"/>
         </w:rPr>
       </w:pPr>
-      <w:bookmarkStart w:id="18" w:name="_Toc152403376"/>
+      <w:bookmarkStart w:id="18" w:name="_Toc152411298"/>
       <w:r>
         <w:rPr>
           <w:lang w:val="en-US"/>
@@ -4774,6 +5405,31 @@
         <w:t>Blockchain</w:t>
       </w:r>
       <w:bookmarkEnd w:id="18"/>
+    </w:p>
+    <w:p>
+      <w:pPr>
+        <w:pStyle w:val="Heading3"/>
+        <w:ind w:left="0"/>
+        <w:rPr>
+          <w:lang w:val="en-US"/>
+        </w:rPr>
+      </w:pPr>
+      <w:bookmarkStart w:id="19" w:name="_Toc152411299"/>
+      <w:r>
+        <w:rPr>
+          <w:lang w:val="en-US"/>
+        </w:rPr>
+        <w:t xml:space="preserve">2.1.1 </w:t>
+      </w:r>
+      <w:proofErr w:type="spellStart"/>
+      <w:r>
+        <w:rPr>
+          <w:lang w:val="en-US"/>
+        </w:rPr>
+        <w:t>WebAssembly</w:t>
+      </w:r>
+      <w:bookmarkEnd w:id="19"/>
+      <w:proofErr w:type="spellEnd"/>
     </w:p>
     <w:p>
       <w:pPr>
@@ -4786,14 +5442,14 @@
           <w:lang w:val="en-US"/>
         </w:rPr>
       </w:pPr>
-      <w:bookmarkStart w:id="19" w:name="_Toc152403377"/>
+      <w:bookmarkStart w:id="20" w:name="_Toc152411300"/>
       <w:r>
         <w:rPr>
           <w:lang w:val="en-US"/>
         </w:rPr>
         <w:t>Microservices</w:t>
       </w:r>
-      <w:bookmarkEnd w:id="19"/>
+      <w:bookmarkEnd w:id="20"/>
     </w:p>
     <w:p>
       <w:pPr>
@@ -4806,16 +5462,26 @@
           <w:lang w:val="en-US"/>
         </w:rPr>
       </w:pPr>
-      <w:bookmarkStart w:id="20" w:name="_Toc152403378"/>
-      <w:proofErr w:type="spellStart"/>
-      <w:r>
-        <w:rPr>
-          <w:lang w:val="en-US"/>
-        </w:rPr>
-        <w:t>Devops</w:t>
-      </w:r>
-      <w:bookmarkEnd w:id="20"/>
-      <w:proofErr w:type="spellEnd"/>
+      <w:bookmarkStart w:id="21" w:name="_Toc152411301"/>
+      <w:r>
+        <w:rPr>
+          <w:lang w:val="en-US"/>
+        </w:rPr>
+        <w:t>Dev</w:t>
+      </w:r>
+      <w:r>
+        <w:rPr>
+          <w:lang w:val="en-US"/>
+        </w:rPr>
+        <w:t>O</w:t>
+      </w:r>
+      <w:r>
+        <w:rPr>
+          <w:lang w:val="en-US"/>
+        </w:rPr>
+        <w:t>ps</w:t>
+      </w:r>
+      <w:bookmarkEnd w:id="21"/>
     </w:p>
     <w:p>
       <w:pPr>
@@ -4828,31 +5494,42 @@
           <w:lang w:val="en-US"/>
         </w:rPr>
       </w:pPr>
-      <w:bookmarkStart w:id="21" w:name="_Toc152403379"/>
+      <w:bookmarkStart w:id="22" w:name="_Toc152411302"/>
       <w:r>
         <w:rPr>
           <w:lang w:val="en-US"/>
         </w:rPr>
         <w:t>Database</w:t>
       </w:r>
-      <w:bookmarkEnd w:id="21"/>
+      <w:bookmarkEnd w:id="22"/>
     </w:p>
     <w:p>
       <w:pPr>
         <w:pStyle w:val="Heading2"/>
+        <w:numPr>
+          <w:ilvl w:val="1"/>
+          <w:numId w:val="29"/>
+        </w:numPr>
+        <w:rPr>
+          <w:lang w:val="en-US"/>
+        </w:rPr>
+      </w:pPr>
+      <w:bookmarkStart w:id="23" w:name="_Toc152411303"/>
+      <w:r>
+        <w:rPr>
+          <w:lang w:val="en-US"/>
+        </w:rPr>
+        <w:t>Technology</w:t>
+      </w:r>
+      <w:bookmarkEnd w:id="23"/>
+    </w:p>
+    <w:p>
+      <w:pPr>
         <w:ind w:left="0"/>
         <w:rPr>
           <w:lang w:val="en-US"/>
         </w:rPr>
       </w:pPr>
-      <w:bookmarkStart w:id="22" w:name="_Toc152403380"/>
-      <w:r>
-        <w:rPr>
-          <w:lang w:val="en-US"/>
-        </w:rPr>
-        <w:t>2.5 Technology</w:t>
-      </w:r>
-      <w:bookmarkEnd w:id="22"/>
     </w:p>
     <w:p>
       <w:pPr>
@@ -4865,14 +5542,14 @@
           <w:lang w:val="en-US"/>
         </w:rPr>
       </w:pPr>
-      <w:bookmarkStart w:id="23" w:name="_Toc152403381"/>
+      <w:bookmarkStart w:id="24" w:name="_Toc152411304"/>
       <w:r>
         <w:rPr>
           <w:lang w:val="en-US"/>
         </w:rPr>
         <w:t>Implementation</w:t>
       </w:r>
-      <w:bookmarkEnd w:id="23"/>
+      <w:bookmarkEnd w:id="24"/>
       <w:r>
         <w:rPr>
           <w:lang w:val="en-US"/>
@@ -4891,14 +5568,14 @@
           <w:lang w:val="en-US"/>
         </w:rPr>
       </w:pPr>
-      <w:bookmarkStart w:id="24" w:name="_Toc152403382"/>
+      <w:bookmarkStart w:id="25" w:name="_Toc152411305"/>
       <w:r>
         <w:rPr>
           <w:lang w:val="en-US"/>
         </w:rPr>
         <w:t>Requirements Analysis</w:t>
       </w:r>
-      <w:bookmarkEnd w:id="24"/>
+      <w:bookmarkEnd w:id="25"/>
     </w:p>
     <w:p>
       <w:pPr>
@@ -4911,30 +5588,19 @@
           <w:lang w:val="en-US"/>
         </w:rPr>
       </w:pPr>
-      <w:bookmarkStart w:id="25" w:name="_Toc152403383"/>
+      <w:bookmarkStart w:id="26" w:name="_Toc152411306"/>
       <w:r>
         <w:rPr>
           <w:lang w:val="en-US"/>
         </w:rPr>
         <w:t>Data Flow Diagram</w:t>
       </w:r>
-      <w:bookmarkEnd w:id="25"/>
-    </w:p>
-    <w:p>
-      <w:pPr>
+      <w:bookmarkEnd w:id="26"/>
+    </w:p>
+    <w:p>
+      <w:pPr>
+        <w:pStyle w:val="Heading2"/>
         <w:ind w:left="0"/>
-        <w:rPr>
-          <w:lang w:val="en-US"/>
-        </w:rPr>
-      </w:pPr>
-    </w:p>
-    <w:p>
-      <w:pPr>
-        <w:pStyle w:val="Heading2"/>
-        <w:numPr>
-          <w:ilvl w:val="1"/>
-          <w:numId w:val="29"/>
-        </w:numPr>
         <w:rPr>
           <w:lang w:val="en-US"/>
         </w:rPr>
@@ -4957,7 +5623,7 @@
           <w:lang w:val="en-US"/>
         </w:rPr>
       </w:pPr>
-      <w:bookmarkStart w:id="26" w:name="_Toc152403384"/>
+      <w:bookmarkStart w:id="27" w:name="_Toc152411307"/>
       <w:r>
         <w:rPr>
           <w:lang w:val="en-US"/>
@@ -4965,7 +5631,7 @@
         <w:lastRenderedPageBreak/>
         <w:t>Architecture</w:t>
       </w:r>
-      <w:bookmarkEnd w:id="26"/>
+      <w:bookmarkEnd w:id="27"/>
     </w:p>
     <w:p>
       <w:pPr>
@@ -4986,14 +5652,14 @@
           <w:lang w:val="en-US"/>
         </w:rPr>
       </w:pPr>
-      <w:bookmarkStart w:id="27" w:name="_Toc152403385"/>
+      <w:bookmarkStart w:id="28" w:name="_Toc152411308"/>
       <w:r>
         <w:rPr>
           <w:lang w:val="en-US"/>
         </w:rPr>
         <w:t>Entity-Relationship Diagram</w:t>
       </w:r>
-      <w:bookmarkEnd w:id="27"/>
+      <w:bookmarkEnd w:id="28"/>
     </w:p>
     <w:p>
       <w:pPr>
@@ -5014,14 +5680,14 @@
           <w:lang w:val="en-US"/>
         </w:rPr>
       </w:pPr>
-      <w:bookmarkStart w:id="28" w:name="_Toc152403386"/>
+      <w:bookmarkStart w:id="29" w:name="_Toc152411309"/>
       <w:r>
         <w:rPr>
           <w:lang w:val="en-US"/>
         </w:rPr>
         <w:t>Backend services</w:t>
       </w:r>
-      <w:bookmarkEnd w:id="28"/>
+      <w:bookmarkEnd w:id="29"/>
     </w:p>
     <w:p>
       <w:pPr>
@@ -5042,14 +5708,14 @@
           <w:lang w:val="en-US"/>
         </w:rPr>
       </w:pPr>
-      <w:bookmarkStart w:id="29" w:name="_Toc152403387"/>
+      <w:bookmarkStart w:id="30" w:name="_Toc152411310"/>
       <w:r>
         <w:rPr>
           <w:lang w:val="en-US"/>
         </w:rPr>
         <w:t>Client Side</w:t>
       </w:r>
-      <w:bookmarkEnd w:id="29"/>
+      <w:bookmarkEnd w:id="30"/>
     </w:p>
     <w:p>
       <w:pPr>
@@ -5078,14 +5744,14 @@
           <w:lang w:val="en-US"/>
         </w:rPr>
       </w:pPr>
-      <w:bookmarkStart w:id="30" w:name="_Toc152403388"/>
+      <w:bookmarkStart w:id="31" w:name="_Toc152411311"/>
       <w:r>
         <w:rPr>
           <w:lang w:val="en-US"/>
         </w:rPr>
         <w:t>Deployment</w:t>
       </w:r>
-      <w:bookmarkEnd w:id="30"/>
+      <w:bookmarkEnd w:id="31"/>
     </w:p>
     <w:p>
       <w:pPr>
@@ -5098,14 +5764,14 @@
           <w:lang w:val="en-US"/>
         </w:rPr>
       </w:pPr>
-      <w:bookmarkStart w:id="31" w:name="_Toc152403389"/>
+      <w:bookmarkStart w:id="32" w:name="_Toc152411312"/>
       <w:r>
         <w:rPr>
           <w:lang w:val="en-US"/>
         </w:rPr>
         <w:t>Testing</w:t>
       </w:r>
-      <w:bookmarkEnd w:id="31"/>
+      <w:bookmarkEnd w:id="32"/>
     </w:p>
     <w:p>
       <w:pPr>
@@ -5118,14 +5784,74 @@
           <w:lang w:val="en-US"/>
         </w:rPr>
       </w:pPr>
-      <w:bookmarkStart w:id="32" w:name="_Toc152403390"/>
+      <w:bookmarkStart w:id="33" w:name="_Toc152411313"/>
       <w:r>
         <w:rPr>
           <w:lang w:val="en-US"/>
         </w:rPr>
         <w:t>Discussion &amp; Conclusion</w:t>
       </w:r>
-      <w:bookmarkEnd w:id="32"/>
+      <w:bookmarkEnd w:id="33"/>
+    </w:p>
+    <w:p>
+      <w:pPr>
+        <w:pStyle w:val="Heading2"/>
+        <w:numPr>
+          <w:ilvl w:val="1"/>
+          <w:numId w:val="29"/>
+        </w:numPr>
+        <w:rPr>
+          <w:lang w:val="en-US"/>
+        </w:rPr>
+      </w:pPr>
+      <w:bookmarkStart w:id="34" w:name="_Toc152411314"/>
+      <w:r>
+        <w:rPr>
+          <w:lang w:val="en-US"/>
+        </w:rPr>
+        <w:t>Results</w:t>
+      </w:r>
+      <w:bookmarkEnd w:id="34"/>
+    </w:p>
+    <w:p>
+      <w:pPr>
+        <w:pStyle w:val="Heading2"/>
+        <w:numPr>
+          <w:ilvl w:val="1"/>
+          <w:numId w:val="29"/>
+        </w:numPr>
+        <w:rPr>
+          <w:lang w:val="en-US"/>
+        </w:rPr>
+      </w:pPr>
+      <w:bookmarkStart w:id="35" w:name="_Toc152411315"/>
+      <w:r>
+        <w:rPr>
+          <w:lang w:val="en-US"/>
+        </w:rPr>
+        <w:t>Related Work &amp; Contributions</w:t>
+      </w:r>
+      <w:bookmarkEnd w:id="35"/>
+    </w:p>
+    <w:p>
+      <w:pPr>
+        <w:pStyle w:val="Heading2"/>
+        <w:numPr>
+          <w:ilvl w:val="1"/>
+          <w:numId w:val="29"/>
+        </w:numPr>
+        <w:rPr>
+          <w:lang w:val="en-US"/>
+        </w:rPr>
+      </w:pPr>
+      <w:bookmarkStart w:id="36" w:name="_Toc152411316"/>
+      <w:r>
+        <w:rPr>
+          <w:lang w:val="en-US"/>
+        </w:rPr>
+        <w:t>Conclusion</w:t>
+      </w:r>
+      <w:bookmarkEnd w:id="36"/>
     </w:p>
     <w:p>
       <w:pPr>
@@ -5138,14 +5864,14 @@
           <w:lang w:val="en-US"/>
         </w:rPr>
       </w:pPr>
-      <w:bookmarkStart w:id="33" w:name="_Toc152403391"/>
+      <w:bookmarkStart w:id="37" w:name="_Toc152411317"/>
       <w:r>
         <w:rPr>
           <w:lang w:val="en-US"/>
         </w:rPr>
         <w:t>Literature</w:t>
       </w:r>
-      <w:bookmarkEnd w:id="33"/>
+      <w:bookmarkEnd w:id="37"/>
     </w:p>
     <w:p>
       <w:pPr>
@@ -5158,14 +5884,14 @@
           <w:lang w:val="en-US"/>
         </w:rPr>
       </w:pPr>
-      <w:bookmarkStart w:id="34" w:name="_Toc152403392"/>
-      <w:r>
-        <w:rPr>
-          <w:lang w:val="en-US"/>
-        </w:rPr>
-        <w:t>Bibliography</w:t>
-      </w:r>
-      <w:bookmarkEnd w:id="34"/>
+      <w:bookmarkStart w:id="38" w:name="_Toc152411318"/>
+      <w:r>
+        <w:rPr>
+          <w:lang w:val="en-US"/>
+        </w:rPr>
+        <w:t>Websites</w:t>
+      </w:r>
+      <w:bookmarkEnd w:id="38"/>
     </w:p>
     <w:p>
       <w:pPr>
@@ -5178,14 +5904,14 @@
           <w:lang w:val="en-US"/>
         </w:rPr>
       </w:pPr>
-      <w:bookmarkStart w:id="35" w:name="_Toc152403393"/>
-      <w:r>
-        <w:rPr>
-          <w:lang w:val="en-US"/>
-        </w:rPr>
-        <w:t>Websites</w:t>
-      </w:r>
-      <w:bookmarkEnd w:id="35"/>
+      <w:bookmarkStart w:id="39" w:name="_Toc152411319"/>
+      <w:r>
+        <w:rPr>
+          <w:lang w:val="en-US"/>
+        </w:rPr>
+        <w:t>Bibliography</w:t>
+      </w:r>
+      <w:bookmarkEnd w:id="39"/>
     </w:p>
     <w:p>
       <w:pPr>
@@ -5198,22 +5924,32 @@
           <w:lang w:val="en-US"/>
         </w:rPr>
       </w:pPr>
-      <w:bookmarkStart w:id="36" w:name="_Toc152403394"/>
+      <w:bookmarkStart w:id="40" w:name="_Toc152411320"/>
       <w:r>
         <w:rPr>
           <w:lang w:val="en-US"/>
         </w:rPr>
         <w:t>Terminology</w:t>
       </w:r>
-      <w:bookmarkEnd w:id="36"/>
-    </w:p>
-    <w:p>
-      <w:pPr>
-        <w:ind w:left="0"/>
-        <w:rPr>
-          <w:lang w:val="en-US"/>
-        </w:rPr>
-      </w:pPr>
+      <w:bookmarkEnd w:id="40"/>
+    </w:p>
+    <w:p>
+      <w:pPr>
+        <w:pStyle w:val="ListParagraph"/>
+        <w:numPr>
+          <w:ilvl w:val="0"/>
+          <w:numId w:val="34"/>
+        </w:numPr>
+        <w:rPr>
+          <w:lang w:val="en-US"/>
+        </w:rPr>
+      </w:pPr>
+      <w:r>
+        <w:rPr>
+          <w:lang w:val="en-US"/>
+        </w:rPr>
+        <w:t>CI/CD</w:t>
+      </w:r>
     </w:p>
     <w:p>
       <w:pPr>
@@ -5501,6 +6237,119 @@
     </w:lvl>
   </w:abstractNum>
   <w:abstractNum w:abstractNumId="1" w15:restartNumberingAfterBreak="0">
+    <w:nsid w:val="0203596B"/>
+    <w:multiLevelType w:val="hybridMultilevel"/>
+    <w:tmpl w:val="C7CA2424"/>
+    <w:lvl w:ilvl="0" w:tplc="98D84224">
+      <w:start w:val="5"/>
+      <w:numFmt w:val="bullet"/>
+      <w:lvlText w:val="-"/>
+      <w:lvlJc w:val="left"/>
+      <w:pPr>
+        <w:ind w:left="720" w:hanging="360"/>
+      </w:pPr>
+      <w:rPr>
+        <w:rFonts w:ascii="Helvetica" w:eastAsia="Times New Roman" w:hAnsi="Helvetica" w:cs="Times New Roman" w:hint="default"/>
+      </w:rPr>
+    </w:lvl>
+    <w:lvl w:ilvl="1" w:tplc="08090003" w:tentative="1">
+      <w:start w:val="1"/>
+      <w:numFmt w:val="bullet"/>
+      <w:lvlText w:val="o"/>
+      <w:lvlJc w:val="left"/>
+      <w:pPr>
+        <w:ind w:left="1440" w:hanging="360"/>
+      </w:pPr>
+      <w:rPr>
+        <w:rFonts w:ascii="Courier New" w:hAnsi="Courier New" w:cs="Courier New" w:hint="default"/>
+      </w:rPr>
+    </w:lvl>
+    <w:lvl w:ilvl="2" w:tplc="08090005" w:tentative="1">
+      <w:start w:val="1"/>
+      <w:numFmt w:val="bullet"/>
+      <w:lvlText w:val=""/>
+      <w:lvlJc w:val="left"/>
+      <w:pPr>
+        <w:ind w:left="2160" w:hanging="360"/>
+      </w:pPr>
+      <w:rPr>
+        <w:rFonts w:ascii="Wingdings" w:hAnsi="Wingdings" w:hint="default"/>
+      </w:rPr>
+    </w:lvl>
+    <w:lvl w:ilvl="3" w:tplc="08090001" w:tentative="1">
+      <w:start w:val="1"/>
+      <w:numFmt w:val="bullet"/>
+      <w:lvlText w:val=""/>
+      <w:lvlJc w:val="left"/>
+      <w:pPr>
+        <w:ind w:left="2880" w:hanging="360"/>
+      </w:pPr>
+      <w:rPr>
+        <w:rFonts w:ascii="Symbol" w:hAnsi="Symbol" w:hint="default"/>
+      </w:rPr>
+    </w:lvl>
+    <w:lvl w:ilvl="4" w:tplc="08090003" w:tentative="1">
+      <w:start w:val="1"/>
+      <w:numFmt w:val="bullet"/>
+      <w:lvlText w:val="o"/>
+      <w:lvlJc w:val="left"/>
+      <w:pPr>
+        <w:ind w:left="3600" w:hanging="360"/>
+      </w:pPr>
+      <w:rPr>
+        <w:rFonts w:ascii="Courier New" w:hAnsi="Courier New" w:cs="Courier New" w:hint="default"/>
+      </w:rPr>
+    </w:lvl>
+    <w:lvl w:ilvl="5" w:tplc="08090005" w:tentative="1">
+      <w:start w:val="1"/>
+      <w:numFmt w:val="bullet"/>
+      <w:lvlText w:val=""/>
+      <w:lvlJc w:val="left"/>
+      <w:pPr>
+        <w:ind w:left="4320" w:hanging="360"/>
+      </w:pPr>
+      <w:rPr>
+        <w:rFonts w:ascii="Wingdings" w:hAnsi="Wingdings" w:hint="default"/>
+      </w:rPr>
+    </w:lvl>
+    <w:lvl w:ilvl="6" w:tplc="08090001" w:tentative="1">
+      <w:start w:val="1"/>
+      <w:numFmt w:val="bullet"/>
+      <w:lvlText w:val=""/>
+      <w:lvlJc w:val="left"/>
+      <w:pPr>
+        <w:ind w:left="5040" w:hanging="360"/>
+      </w:pPr>
+      <w:rPr>
+        <w:rFonts w:ascii="Symbol" w:hAnsi="Symbol" w:hint="default"/>
+      </w:rPr>
+    </w:lvl>
+    <w:lvl w:ilvl="7" w:tplc="08090003" w:tentative="1">
+      <w:start w:val="1"/>
+      <w:numFmt w:val="bullet"/>
+      <w:lvlText w:val="o"/>
+      <w:lvlJc w:val="left"/>
+      <w:pPr>
+        <w:ind w:left="5760" w:hanging="360"/>
+      </w:pPr>
+      <w:rPr>
+        <w:rFonts w:ascii="Courier New" w:hAnsi="Courier New" w:cs="Courier New" w:hint="default"/>
+      </w:rPr>
+    </w:lvl>
+    <w:lvl w:ilvl="8" w:tplc="08090005" w:tentative="1">
+      <w:start w:val="1"/>
+      <w:numFmt w:val="bullet"/>
+      <w:lvlText w:val=""/>
+      <w:lvlJc w:val="left"/>
+      <w:pPr>
+        <w:ind w:left="6480" w:hanging="360"/>
+      </w:pPr>
+      <w:rPr>
+        <w:rFonts w:ascii="Wingdings" w:hAnsi="Wingdings" w:hint="default"/>
+      </w:rPr>
+    </w:lvl>
+  </w:abstractNum>
+  <w:abstractNum w:abstractNumId="2" w15:restartNumberingAfterBreak="0">
     <w:nsid w:val="036D1AF4"/>
     <w:multiLevelType w:val="hybridMultilevel"/>
     <w:tmpl w:val="EF8A24B6"/>
@@ -5613,7 +6462,7 @@
       </w:rPr>
     </w:lvl>
   </w:abstractNum>
-  <w:abstractNum w:abstractNumId="2" w15:restartNumberingAfterBreak="0">
+  <w:abstractNum w:abstractNumId="3" w15:restartNumberingAfterBreak="0">
     <w:nsid w:val="08E56EDC"/>
     <w:multiLevelType w:val="hybridMultilevel"/>
     <w:tmpl w:val="D71E4C84"/>
@@ -5753,7 +6602,7 @@
       </w:rPr>
     </w:lvl>
   </w:abstractNum>
-  <w:abstractNum w:abstractNumId="3" w15:restartNumberingAfterBreak="0">
+  <w:abstractNum w:abstractNumId="4" w15:restartNumberingAfterBreak="0">
     <w:nsid w:val="095A02CF"/>
     <w:multiLevelType w:val="hybridMultilevel"/>
     <w:tmpl w:val="9FB4465E"/>
@@ -5842,7 +6691,7 @@
       </w:pPr>
     </w:lvl>
   </w:abstractNum>
-  <w:abstractNum w:abstractNumId="4" w15:restartNumberingAfterBreak="0">
+  <w:abstractNum w:abstractNumId="5" w15:restartNumberingAfterBreak="0">
     <w:nsid w:val="09E7170D"/>
     <w:multiLevelType w:val="hybridMultilevel"/>
     <w:tmpl w:val="DFC62C22"/>
@@ -5928,7 +6777,7 @@
       </w:pPr>
     </w:lvl>
   </w:abstractNum>
-  <w:abstractNum w:abstractNumId="5" w15:restartNumberingAfterBreak="0">
+  <w:abstractNum w:abstractNumId="6" w15:restartNumberingAfterBreak="0">
     <w:nsid w:val="0B014598"/>
     <w:multiLevelType w:val="hybridMultilevel"/>
     <w:tmpl w:val="F29CDAC2"/>
@@ -6041,7 +6890,7 @@
       </w:rPr>
     </w:lvl>
   </w:abstractNum>
-  <w:abstractNum w:abstractNumId="6" w15:restartNumberingAfterBreak="0">
+  <w:abstractNum w:abstractNumId="7" w15:restartNumberingAfterBreak="0">
     <w:nsid w:val="0B403E1D"/>
     <w:multiLevelType w:val="hybridMultilevel"/>
     <w:tmpl w:val="D1903FC8"/>
@@ -6130,7 +6979,7 @@
       </w:pPr>
     </w:lvl>
   </w:abstractNum>
-  <w:abstractNum w:abstractNumId="7" w15:restartNumberingAfterBreak="0">
+  <w:abstractNum w:abstractNumId="8" w15:restartNumberingAfterBreak="0">
     <w:nsid w:val="0C233BB1"/>
     <w:multiLevelType w:val="hybridMultilevel"/>
     <w:tmpl w:val="4AD4F674"/>
@@ -6243,7 +7092,7 @@
       </w:rPr>
     </w:lvl>
   </w:abstractNum>
-  <w:abstractNum w:abstractNumId="8" w15:restartNumberingAfterBreak="0">
+  <w:abstractNum w:abstractNumId="9" w15:restartNumberingAfterBreak="0">
     <w:nsid w:val="15662C73"/>
     <w:multiLevelType w:val="multilevel"/>
     <w:tmpl w:val="D7A20C14"/>
@@ -6356,7 +7205,7 @@
       </w:rPr>
     </w:lvl>
   </w:abstractNum>
-  <w:abstractNum w:abstractNumId="9" w15:restartNumberingAfterBreak="0">
+  <w:abstractNum w:abstractNumId="10" w15:restartNumberingAfterBreak="0">
     <w:nsid w:val="1C104F74"/>
     <w:multiLevelType w:val="hybridMultilevel"/>
     <w:tmpl w:val="9A24FE5C"/>
@@ -6445,7 +7294,7 @@
       </w:pPr>
     </w:lvl>
   </w:abstractNum>
-  <w:abstractNum w:abstractNumId="10" w15:restartNumberingAfterBreak="0">
+  <w:abstractNum w:abstractNumId="11" w15:restartNumberingAfterBreak="0">
     <w:nsid w:val="20701AEA"/>
     <w:multiLevelType w:val="hybridMultilevel"/>
     <w:tmpl w:val="A39AE862"/>
@@ -6531,7 +7380,7 @@
       </w:pPr>
     </w:lvl>
   </w:abstractNum>
-  <w:abstractNum w:abstractNumId="11" w15:restartNumberingAfterBreak="0">
+  <w:abstractNum w:abstractNumId="12" w15:restartNumberingAfterBreak="0">
     <w:nsid w:val="2D861A6A"/>
     <w:multiLevelType w:val="hybridMultilevel"/>
     <w:tmpl w:val="1DB88B62"/>
@@ -6620,7 +7469,120 @@
       </w:pPr>
     </w:lvl>
   </w:abstractNum>
-  <w:abstractNum w:abstractNumId="12" w15:restartNumberingAfterBreak="0">
+  <w:abstractNum w:abstractNumId="13" w15:restartNumberingAfterBreak="0">
+    <w:nsid w:val="2E884CB0"/>
+    <w:multiLevelType w:val="hybridMultilevel"/>
+    <w:tmpl w:val="E44A7A08"/>
+    <w:lvl w:ilvl="0" w:tplc="08090001">
+      <w:start w:val="1"/>
+      <w:numFmt w:val="bullet"/>
+      <w:lvlText w:val=""/>
+      <w:lvlJc w:val="left"/>
+      <w:pPr>
+        <w:ind w:left="720" w:hanging="360"/>
+      </w:pPr>
+      <w:rPr>
+        <w:rFonts w:ascii="Symbol" w:hAnsi="Symbol" w:hint="default"/>
+      </w:rPr>
+    </w:lvl>
+    <w:lvl w:ilvl="1" w:tplc="08090003" w:tentative="1">
+      <w:start w:val="1"/>
+      <w:numFmt w:val="bullet"/>
+      <w:lvlText w:val="o"/>
+      <w:lvlJc w:val="left"/>
+      <w:pPr>
+        <w:ind w:left="1440" w:hanging="360"/>
+      </w:pPr>
+      <w:rPr>
+        <w:rFonts w:ascii="Courier New" w:hAnsi="Courier New" w:cs="Courier New" w:hint="default"/>
+      </w:rPr>
+    </w:lvl>
+    <w:lvl w:ilvl="2" w:tplc="08090005" w:tentative="1">
+      <w:start w:val="1"/>
+      <w:numFmt w:val="bullet"/>
+      <w:lvlText w:val=""/>
+      <w:lvlJc w:val="left"/>
+      <w:pPr>
+        <w:ind w:left="2160" w:hanging="360"/>
+      </w:pPr>
+      <w:rPr>
+        <w:rFonts w:ascii="Wingdings" w:hAnsi="Wingdings" w:hint="default"/>
+      </w:rPr>
+    </w:lvl>
+    <w:lvl w:ilvl="3" w:tplc="08090001" w:tentative="1">
+      <w:start w:val="1"/>
+      <w:numFmt w:val="bullet"/>
+      <w:lvlText w:val=""/>
+      <w:lvlJc w:val="left"/>
+      <w:pPr>
+        <w:ind w:left="2880" w:hanging="360"/>
+      </w:pPr>
+      <w:rPr>
+        <w:rFonts w:ascii="Symbol" w:hAnsi="Symbol" w:hint="default"/>
+      </w:rPr>
+    </w:lvl>
+    <w:lvl w:ilvl="4" w:tplc="08090003" w:tentative="1">
+      <w:start w:val="1"/>
+      <w:numFmt w:val="bullet"/>
+      <w:lvlText w:val="o"/>
+      <w:lvlJc w:val="left"/>
+      <w:pPr>
+        <w:ind w:left="3600" w:hanging="360"/>
+      </w:pPr>
+      <w:rPr>
+        <w:rFonts w:ascii="Courier New" w:hAnsi="Courier New" w:cs="Courier New" w:hint="default"/>
+      </w:rPr>
+    </w:lvl>
+    <w:lvl w:ilvl="5" w:tplc="08090005" w:tentative="1">
+      <w:start w:val="1"/>
+      <w:numFmt w:val="bullet"/>
+      <w:lvlText w:val=""/>
+      <w:lvlJc w:val="left"/>
+      <w:pPr>
+        <w:ind w:left="4320" w:hanging="360"/>
+      </w:pPr>
+      <w:rPr>
+        <w:rFonts w:ascii="Wingdings" w:hAnsi="Wingdings" w:hint="default"/>
+      </w:rPr>
+    </w:lvl>
+    <w:lvl w:ilvl="6" w:tplc="08090001" w:tentative="1">
+      <w:start w:val="1"/>
+      <w:numFmt w:val="bullet"/>
+      <w:lvlText w:val=""/>
+      <w:lvlJc w:val="left"/>
+      <w:pPr>
+        <w:ind w:left="5040" w:hanging="360"/>
+      </w:pPr>
+      <w:rPr>
+        <w:rFonts w:ascii="Symbol" w:hAnsi="Symbol" w:hint="default"/>
+      </w:rPr>
+    </w:lvl>
+    <w:lvl w:ilvl="7" w:tplc="08090003" w:tentative="1">
+      <w:start w:val="1"/>
+      <w:numFmt w:val="bullet"/>
+      <w:lvlText w:val="o"/>
+      <w:lvlJc w:val="left"/>
+      <w:pPr>
+        <w:ind w:left="5760" w:hanging="360"/>
+      </w:pPr>
+      <w:rPr>
+        <w:rFonts w:ascii="Courier New" w:hAnsi="Courier New" w:cs="Courier New" w:hint="default"/>
+      </w:rPr>
+    </w:lvl>
+    <w:lvl w:ilvl="8" w:tplc="08090005" w:tentative="1">
+      <w:start w:val="1"/>
+      <w:numFmt w:val="bullet"/>
+      <w:lvlText w:val=""/>
+      <w:lvlJc w:val="left"/>
+      <w:pPr>
+        <w:ind w:left="6480" w:hanging="360"/>
+      </w:pPr>
+      <w:rPr>
+        <w:rFonts w:ascii="Wingdings" w:hAnsi="Wingdings" w:hint="default"/>
+      </w:rPr>
+    </w:lvl>
+  </w:abstractNum>
+  <w:abstractNum w:abstractNumId="14" w15:restartNumberingAfterBreak="0">
     <w:nsid w:val="2FC00503"/>
     <w:multiLevelType w:val="hybridMultilevel"/>
     <w:tmpl w:val="8A9AD8F6"/>
@@ -6733,7 +7695,7 @@
       </w:rPr>
     </w:lvl>
   </w:abstractNum>
-  <w:abstractNum w:abstractNumId="13" w15:restartNumberingAfterBreak="0">
+  <w:abstractNum w:abstractNumId="15" w15:restartNumberingAfterBreak="0">
     <w:nsid w:val="32691DBA"/>
     <w:multiLevelType w:val="hybridMultilevel"/>
     <w:tmpl w:val="3B8E2778"/>
@@ -6846,7 +7808,7 @@
       </w:rPr>
     </w:lvl>
   </w:abstractNum>
-  <w:abstractNum w:abstractNumId="14" w15:restartNumberingAfterBreak="0">
+  <w:abstractNum w:abstractNumId="16" w15:restartNumberingAfterBreak="0">
     <w:nsid w:val="32A93D88"/>
     <w:multiLevelType w:val="hybridMultilevel"/>
     <w:tmpl w:val="9F46DF48"/>
@@ -6959,7 +7921,7 @@
       </w:rPr>
     </w:lvl>
   </w:abstractNum>
-  <w:abstractNum w:abstractNumId="15" w15:restartNumberingAfterBreak="0">
+  <w:abstractNum w:abstractNumId="17" w15:restartNumberingAfterBreak="0">
     <w:nsid w:val="36C43238"/>
     <w:multiLevelType w:val="hybridMultilevel"/>
     <w:tmpl w:val="36CA6F88"/>
@@ -7048,7 +8010,7 @@
       </w:pPr>
     </w:lvl>
   </w:abstractNum>
-  <w:abstractNum w:abstractNumId="16" w15:restartNumberingAfterBreak="0">
+  <w:abstractNum w:abstractNumId="18" w15:restartNumberingAfterBreak="0">
     <w:nsid w:val="3D26147C"/>
     <w:multiLevelType w:val="multilevel"/>
     <w:tmpl w:val="10E45A98"/>
@@ -7161,7 +8123,7 @@
       </w:rPr>
     </w:lvl>
   </w:abstractNum>
-  <w:abstractNum w:abstractNumId="17" w15:restartNumberingAfterBreak="0">
+  <w:abstractNum w:abstractNumId="19" w15:restartNumberingAfterBreak="0">
     <w:nsid w:val="4BAB1502"/>
     <w:multiLevelType w:val="hybridMultilevel"/>
     <w:tmpl w:val="390606F8"/>
@@ -7251,7 +8213,7 @@
       </w:pPr>
     </w:lvl>
   </w:abstractNum>
-  <w:abstractNum w:abstractNumId="18" w15:restartNumberingAfterBreak="0">
+  <w:abstractNum w:abstractNumId="20" w15:restartNumberingAfterBreak="0">
     <w:nsid w:val="4DAC7ABF"/>
     <w:multiLevelType w:val="hybridMultilevel"/>
     <w:tmpl w:val="FF8C3132"/>
@@ -7364,7 +8326,7 @@
       </w:rPr>
     </w:lvl>
   </w:abstractNum>
-  <w:abstractNum w:abstractNumId="19" w15:restartNumberingAfterBreak="0">
+  <w:abstractNum w:abstractNumId="21" w15:restartNumberingAfterBreak="0">
     <w:nsid w:val="4E960D91"/>
     <w:multiLevelType w:val="hybridMultilevel"/>
     <w:tmpl w:val="45C4F6E6"/>
@@ -7477,7 +8439,7 @@
       </w:rPr>
     </w:lvl>
   </w:abstractNum>
-  <w:abstractNum w:abstractNumId="20" w15:restartNumberingAfterBreak="0">
+  <w:abstractNum w:abstractNumId="22" w15:restartNumberingAfterBreak="0">
     <w:nsid w:val="52821EBC"/>
     <w:multiLevelType w:val="hybridMultilevel"/>
     <w:tmpl w:val="2B14E3D4"/>
@@ -7590,7 +8552,7 @@
       </w:rPr>
     </w:lvl>
   </w:abstractNum>
-  <w:abstractNum w:abstractNumId="21" w15:restartNumberingAfterBreak="0">
+  <w:abstractNum w:abstractNumId="23" w15:restartNumberingAfterBreak="0">
     <w:nsid w:val="56A41838"/>
     <w:multiLevelType w:val="hybridMultilevel"/>
     <w:tmpl w:val="C770AA72"/>
@@ -7703,7 +8665,7 @@
       </w:rPr>
     </w:lvl>
   </w:abstractNum>
-  <w:abstractNum w:abstractNumId="22" w15:restartNumberingAfterBreak="0">
+  <w:abstractNum w:abstractNumId="24" w15:restartNumberingAfterBreak="0">
     <w:nsid w:val="57CB4896"/>
     <w:multiLevelType w:val="hybridMultilevel"/>
     <w:tmpl w:val="F5649CE0"/>
@@ -7816,7 +8778,7 @@
       </w:rPr>
     </w:lvl>
   </w:abstractNum>
-  <w:abstractNum w:abstractNumId="23" w15:restartNumberingAfterBreak="0">
+  <w:abstractNum w:abstractNumId="25" w15:restartNumberingAfterBreak="0">
     <w:nsid w:val="5FA51900"/>
     <w:multiLevelType w:val="multilevel"/>
     <w:tmpl w:val="9C4C753E"/>
@@ -7929,7 +8891,7 @@
       </w:rPr>
     </w:lvl>
   </w:abstractNum>
-  <w:abstractNum w:abstractNumId="24" w15:restartNumberingAfterBreak="0">
+  <w:abstractNum w:abstractNumId="26" w15:restartNumberingAfterBreak="0">
     <w:nsid w:val="60612E48"/>
     <w:multiLevelType w:val="hybridMultilevel"/>
     <w:tmpl w:val="503A47D8"/>
@@ -8042,7 +9004,7 @@
       </w:rPr>
     </w:lvl>
   </w:abstractNum>
-  <w:abstractNum w:abstractNumId="25" w15:restartNumberingAfterBreak="0">
+  <w:abstractNum w:abstractNumId="27" w15:restartNumberingAfterBreak="0">
     <w:nsid w:val="67810336"/>
     <w:multiLevelType w:val="hybridMultilevel"/>
     <w:tmpl w:val="D92863BC"/>
@@ -8155,7 +9117,7 @@
       </w:rPr>
     </w:lvl>
   </w:abstractNum>
-  <w:abstractNum w:abstractNumId="26" w15:restartNumberingAfterBreak="0">
+  <w:abstractNum w:abstractNumId="28" w15:restartNumberingAfterBreak="0">
     <w:nsid w:val="67904ABA"/>
     <w:multiLevelType w:val="hybridMultilevel"/>
     <w:tmpl w:val="580EA1CE"/>
@@ -8268,7 +9230,7 @@
       </w:rPr>
     </w:lvl>
   </w:abstractNum>
-  <w:abstractNum w:abstractNumId="27" w15:restartNumberingAfterBreak="0">
+  <w:abstractNum w:abstractNumId="29" w15:restartNumberingAfterBreak="0">
     <w:nsid w:val="6AB745FE"/>
     <w:multiLevelType w:val="hybridMultilevel"/>
     <w:tmpl w:val="4A724EA0"/>
@@ -8381,7 +9343,7 @@
       </w:rPr>
     </w:lvl>
   </w:abstractNum>
-  <w:abstractNum w:abstractNumId="28" w15:restartNumberingAfterBreak="0">
+  <w:abstractNum w:abstractNumId="30" w15:restartNumberingAfterBreak="0">
     <w:nsid w:val="76AF6956"/>
     <w:multiLevelType w:val="hybridMultilevel"/>
     <w:tmpl w:val="B774817E"/>
@@ -8494,7 +9456,7 @@
       </w:rPr>
     </w:lvl>
   </w:abstractNum>
-  <w:abstractNum w:abstractNumId="29" w15:restartNumberingAfterBreak="0">
+  <w:abstractNum w:abstractNumId="31" w15:restartNumberingAfterBreak="0">
     <w:nsid w:val="782A351A"/>
     <w:multiLevelType w:val="hybridMultilevel"/>
     <w:tmpl w:val="D1FAFDA6"/>
@@ -8607,7 +9569,7 @@
       </w:rPr>
     </w:lvl>
   </w:abstractNum>
-  <w:abstractNum w:abstractNumId="30" w15:restartNumberingAfterBreak="0">
+  <w:abstractNum w:abstractNumId="32" w15:restartNumberingAfterBreak="0">
     <w:nsid w:val="79087743"/>
     <w:multiLevelType w:val="hybridMultilevel"/>
     <w:tmpl w:val="C470812C"/>
@@ -8696,7 +9658,7 @@
       </w:pPr>
     </w:lvl>
   </w:abstractNum>
-  <w:abstractNum w:abstractNumId="31" w15:restartNumberingAfterBreak="0">
+  <w:abstractNum w:abstractNumId="33" w15:restartNumberingAfterBreak="0">
     <w:nsid w:val="7C1F0A1B"/>
     <w:multiLevelType w:val="hybridMultilevel"/>
     <w:tmpl w:val="E662C9F6"/>
@@ -8813,100 +9775,106 @@
     </w:lvl>
   </w:abstractNum>
   <w:num w:numId="1" w16cid:durableId="102504174">
+    <w:abstractNumId w:val="19"/>
+  </w:num>
+  <w:num w:numId="2" w16cid:durableId="1588731600">
+    <w:abstractNumId w:val="8"/>
+  </w:num>
+  <w:num w:numId="3" w16cid:durableId="1200514767">
+    <w:abstractNumId w:val="29"/>
+  </w:num>
+  <w:num w:numId="4" w16cid:durableId="1484422830">
+    <w:abstractNumId w:val="3"/>
+  </w:num>
+  <w:num w:numId="5" w16cid:durableId="456215062">
+    <w:abstractNumId w:val="33"/>
+  </w:num>
+  <w:num w:numId="6" w16cid:durableId="1690909883">
+    <w:abstractNumId w:val="20"/>
+  </w:num>
+  <w:num w:numId="7" w16cid:durableId="562453529">
+    <w:abstractNumId w:val="16"/>
+  </w:num>
+  <w:num w:numId="8" w16cid:durableId="2122410981">
+    <w:abstractNumId w:val="22"/>
+  </w:num>
+  <w:num w:numId="9" w16cid:durableId="222256255">
+    <w:abstractNumId w:val="26"/>
+  </w:num>
+  <w:num w:numId="10" w16cid:durableId="1162355785">
+    <w:abstractNumId w:val="11"/>
+  </w:num>
+  <w:num w:numId="11" w16cid:durableId="1225680246">
+    <w:abstractNumId w:val="5"/>
+  </w:num>
+  <w:num w:numId="12" w16cid:durableId="830683913">
     <w:abstractNumId w:val="17"/>
   </w:num>
-  <w:num w:numId="2" w16cid:durableId="1588731600">
-    <w:abstractNumId w:val="7"/>
+  <w:num w:numId="13" w16cid:durableId="1991248413">
+    <w:abstractNumId w:val="12"/>
   </w:num>
-  <w:num w:numId="3" w16cid:durableId="1200514767">
-    <w:abstractNumId w:val="27"/>
+  <w:num w:numId="14" w16cid:durableId="550651432">
+    <w:abstractNumId w:val="6"/>
   </w:num>
-  <w:num w:numId="4" w16cid:durableId="1484422830">
+  <w:num w:numId="15" w16cid:durableId="644432192">
     <w:abstractNumId w:val="2"/>
   </w:num>
-  <w:num w:numId="5" w16cid:durableId="456215062">
-    <w:abstractNumId w:val="31"/>
-  </w:num>
-  <w:num w:numId="6" w16cid:durableId="1690909883">
-    <w:abstractNumId w:val="18"/>
-  </w:num>
-  <w:num w:numId="7" w16cid:durableId="562453529">
-    <w:abstractNumId w:val="14"/>
-  </w:num>
-  <w:num w:numId="8" w16cid:durableId="2122410981">
-    <w:abstractNumId w:val="20"/>
-  </w:num>
-  <w:num w:numId="9" w16cid:durableId="222256255">
-    <w:abstractNumId w:val="24"/>
-  </w:num>
-  <w:num w:numId="10" w16cid:durableId="1162355785">
-    <w:abstractNumId w:val="10"/>
-  </w:num>
-  <w:num w:numId="11" w16cid:durableId="1225680246">
-    <w:abstractNumId w:val="4"/>
-  </w:num>
-  <w:num w:numId="12" w16cid:durableId="830683913">
-    <w:abstractNumId w:val="15"/>
-  </w:num>
-  <w:num w:numId="13" w16cid:durableId="1991248413">
-    <w:abstractNumId w:val="11"/>
-  </w:num>
-  <w:num w:numId="14" w16cid:durableId="550651432">
-    <w:abstractNumId w:val="5"/>
-  </w:num>
-  <w:num w:numId="15" w16cid:durableId="644432192">
-    <w:abstractNumId w:val="1"/>
-  </w:num>
   <w:num w:numId="16" w16cid:durableId="1681540219">
-    <w:abstractNumId w:val="21"/>
+    <w:abstractNumId w:val="23"/>
   </w:num>
   <w:num w:numId="17" w16cid:durableId="1885209483">
     <w:abstractNumId w:val="0"/>
   </w:num>
   <w:num w:numId="18" w16cid:durableId="731734638">
-    <w:abstractNumId w:val="26"/>
+    <w:abstractNumId w:val="28"/>
   </w:num>
   <w:num w:numId="19" w16cid:durableId="1557857653">
-    <w:abstractNumId w:val="22"/>
+    <w:abstractNumId w:val="24"/>
   </w:num>
   <w:num w:numId="20" w16cid:durableId="305860526">
-    <w:abstractNumId w:val="12"/>
+    <w:abstractNumId w:val="14"/>
   </w:num>
   <w:num w:numId="21" w16cid:durableId="1113281347">
-    <w:abstractNumId w:val="13"/>
+    <w:abstractNumId w:val="15"/>
   </w:num>
   <w:num w:numId="22" w16cid:durableId="1930846708">
-    <w:abstractNumId w:val="6"/>
+    <w:abstractNumId w:val="7"/>
   </w:num>
   <w:num w:numId="23" w16cid:durableId="617835434">
+    <w:abstractNumId w:val="10"/>
+  </w:num>
+  <w:num w:numId="24" w16cid:durableId="949244194">
+    <w:abstractNumId w:val="30"/>
+  </w:num>
+  <w:num w:numId="25" w16cid:durableId="1535801703">
+    <w:abstractNumId w:val="31"/>
+  </w:num>
+  <w:num w:numId="26" w16cid:durableId="1052970913">
+    <w:abstractNumId w:val="27"/>
+  </w:num>
+  <w:num w:numId="27" w16cid:durableId="1436248490">
+    <w:abstractNumId w:val="32"/>
+  </w:num>
+  <w:num w:numId="28" w16cid:durableId="1659264036">
     <w:abstractNumId w:val="9"/>
   </w:num>
-  <w:num w:numId="24" w16cid:durableId="949244194">
-    <w:abstractNumId w:val="28"/>
-  </w:num>
-  <w:num w:numId="25" w16cid:durableId="1535801703">
-    <w:abstractNumId w:val="29"/>
-  </w:num>
-  <w:num w:numId="26" w16cid:durableId="1052970913">
+  <w:num w:numId="29" w16cid:durableId="817840752">
     <w:abstractNumId w:val="25"/>
   </w:num>
-  <w:num w:numId="27" w16cid:durableId="1436248490">
-    <w:abstractNumId w:val="30"/>
-  </w:num>
-  <w:num w:numId="28" w16cid:durableId="1659264036">
-    <w:abstractNumId w:val="8"/>
-  </w:num>
-  <w:num w:numId="29" w16cid:durableId="817840752">
-    <w:abstractNumId w:val="23"/>
-  </w:num>
   <w:num w:numId="30" w16cid:durableId="689181173">
-    <w:abstractNumId w:val="3"/>
+    <w:abstractNumId w:val="4"/>
   </w:num>
   <w:num w:numId="31" w16cid:durableId="1770540931">
-    <w:abstractNumId w:val="16"/>
+    <w:abstractNumId w:val="18"/>
   </w:num>
   <w:num w:numId="32" w16cid:durableId="1508211849">
-    <w:abstractNumId w:val="19"/>
+    <w:abstractNumId w:val="21"/>
+  </w:num>
+  <w:num w:numId="33" w16cid:durableId="959989339">
+    <w:abstractNumId w:val="1"/>
+  </w:num>
+  <w:num w:numId="34" w16cid:durableId="1553345736">
+    <w:abstractNumId w:val="13"/>
   </w:num>
   <w:numIdMacAtCleanup w:val="20"/>
 </w:numbering>
@@ -10224,7 +11192,6 @@
     <w:next w:val="Normal"/>
     <w:autoRedefine/>
     <w:uiPriority w:val="39"/>
-    <w:semiHidden/>
     <w:unhideWhenUsed/>
     <w:rsid w:val="00616302"/>
     <w:pPr>

</xml_diff>